<commit_message>
Formatting and updated document versions
</commit_message>
<xml_diff>
--- a/Lab 4 Submissions/CZ3002 Release Management Plan.docx
+++ b/Lab 4 Submissions/CZ3002 Release Management Plan.docx
@@ -434,7 +434,7 @@
           <w:szCs w:val="32"/>
         </w:rPr>
         <w:sectPr>
-          <w:footerReference w:type="default" r:id="rId7"/>
+          <w:footerReference w:type="default" r:id="rId8"/>
           <w:type w:val="continuous"/>
           <w:pgSz w:w="12240" w:h="15840"/>
           <w:pgMar w:top="1440" w:right="1320" w:bottom="1440" w:left="1305" w:header="566" w:footer="566" w:gutter="0"/>
@@ -531,6 +531,7 @@
         </w:rPr>
         <w:t xml:space="preserve">Signature Printed: </w:t>
       </w:r>
+      <w:proofErr w:type="spellStart"/>
       <w:proofErr w:type="gramStart"/>
       <w:r>
         <w:rPr>
@@ -548,7 +549,14 @@
         <w:rPr>
           <w:rFonts w:ascii="Times New Roman" w:eastAsia="Times New Roman" w:hAnsi="Times New Roman" w:cs="Times New Roman"/>
         </w:rPr>
-        <w:t xml:space="preserve">ing,  </w:t>
+        <w:t>ing</w:t>
+      </w:r>
+      <w:proofErr w:type="spellEnd"/>
+      <w:r>
+        <w:rPr>
+          <w:rFonts w:ascii="Times New Roman" w:eastAsia="Times New Roman" w:hAnsi="Times New Roman" w:cs="Times New Roman"/>
+        </w:rPr>
+        <w:t xml:space="preserve">,  </w:t>
       </w:r>
       <w:proofErr w:type="spellStart"/>
       <w:r>
@@ -3094,16 +3102,41 @@
         </w:rPr>
       </w:pPr>
     </w:p>
+    <w:bookmarkStart w:id="0" w:name="_s12r505cj9sw" w:colFirst="0" w:colLast="0" w:displacedByCustomXml="next"/>
+    <w:bookmarkEnd w:id="0" w:displacedByCustomXml="next"/>
+    <w:bookmarkStart w:id="1" w:name="_s6x5oci28bmk" w:colFirst="0" w:colLast="0" w:displacedByCustomXml="next"/>
+    <w:bookmarkEnd w:id="1" w:displacedByCustomXml="next"/>
+    <w:bookmarkStart w:id="2" w:name="_2o800ao520bz" w:colFirst="0" w:colLast="0" w:displacedByCustomXml="next"/>
+    <w:bookmarkEnd w:id="2" w:displacedByCustomXml="next"/>
     <w:sdt>
       <w:sdtPr>
-        <w:id w:val="816537582"/>
+        <w:id w:val="-1437050695"/>
         <w:docPartObj>
           <w:docPartGallery w:val="Table of Contents"/>
           <w:docPartUnique/>
         </w:docPartObj>
       </w:sdtPr>
-      <w:sdtEndPr/>
+      <w:sdtEndPr>
+        <w:rPr>
+          <w:rFonts w:ascii="Arial" w:eastAsia="Arial" w:hAnsi="Arial" w:cs="Arial"/>
+          <w:b/>
+          <w:bCs/>
+          <w:noProof/>
+          <w:color w:val="auto"/>
+          <w:sz w:val="22"/>
+          <w:szCs w:val="22"/>
+          <w:lang w:val="en" w:eastAsia="zh-CN"/>
+        </w:rPr>
+      </w:sdtEndPr>
       <w:sdtContent>
+        <w:p>
+          <w:pPr>
+            <w:pStyle w:val="TOCHeading"/>
+          </w:pPr>
+          <w:r>
+            <w:t>Contents</w:t>
+          </w:r>
+        </w:p>
         <w:p>
           <w:pPr>
             <w:pStyle w:val="TOC1"/>
@@ -3113,26 +3146,28 @@
             <w:rPr>
               <w:rFonts w:asciiTheme="minorHAnsi" w:eastAsiaTheme="minorEastAsia" w:hAnsiTheme="minorHAnsi" w:cstheme="minorBidi"/>
               <w:noProof/>
-              <w:lang w:val="en-US"/>
+              <w:sz w:val="24"/>
+              <w:szCs w:val="24"/>
+              <w:lang w:val="en-GB"/>
             </w:rPr>
           </w:pPr>
           <w:r>
             <w:fldChar w:fldCharType="begin"/>
           </w:r>
           <w:r>
-            <w:instrText xml:space="preserve"> TOC \h \u \z </w:instrText>
+            <w:instrText xml:space="preserve"> TOC \o "1-3" \h \z \u </w:instrText>
           </w:r>
           <w:r>
             <w:fldChar w:fldCharType="separate"/>
           </w:r>
-          <w:hyperlink w:anchor="_Toc99554382" w:history="1">
+          <w:hyperlink w:anchor="_Toc100762544" w:history="1">
             <w:r>
               <w:rPr>
                 <w:rStyle w:val="Hyperlink"/>
                 <w:rFonts w:ascii="Times New Roman" w:eastAsia="Times New Roman" w:hAnsi="Times New Roman" w:cs="Times New Roman"/>
-                <w:b/>
-                <w:bCs/>
                 <w:noProof/>
+                <w:sz w:val="24"/>
+                <w:szCs w:val="24"/>
               </w:rPr>
               <w:t>LIST OF TABLES</w:t>
             </w:r>
@@ -3140,6 +3175,8 @@
               <w:rPr>
                 <w:noProof/>
                 <w:webHidden/>
+                <w:sz w:val="24"/>
+                <w:szCs w:val="24"/>
               </w:rPr>
               <w:tab/>
             </w:r>
@@ -3147,6 +3184,8 @@
               <w:rPr>
                 <w:noProof/>
                 <w:webHidden/>
+                <w:sz w:val="24"/>
+                <w:szCs w:val="24"/>
               </w:rPr>
               <w:fldChar w:fldCharType="begin"/>
             </w:r>
@@ -3154,19 +3193,25 @@
               <w:rPr>
                 <w:noProof/>
                 <w:webHidden/>
-              </w:rPr>
-              <w:instrText xml:space="preserve"> PAGEREF _Toc99554382 \h </w:instrText>
+                <w:sz w:val="24"/>
+                <w:szCs w:val="24"/>
+              </w:rPr>
+              <w:instrText xml:space="preserve"> PAGEREF _Toc100762544 \h </w:instrText>
             </w:r>
             <w:r>
               <w:rPr>
                 <w:noProof/>
                 <w:webHidden/>
+                <w:sz w:val="24"/>
+                <w:szCs w:val="24"/>
               </w:rPr>
             </w:r>
             <w:r>
               <w:rPr>
                 <w:noProof/>
                 <w:webHidden/>
+                <w:sz w:val="24"/>
+                <w:szCs w:val="24"/>
               </w:rPr>
               <w:fldChar w:fldCharType="separate"/>
             </w:r>
@@ -3174,6 +3219,8 @@
               <w:rPr>
                 <w:noProof/>
                 <w:webHidden/>
+                <w:sz w:val="24"/>
+                <w:szCs w:val="24"/>
               </w:rPr>
               <w:t>4</w:t>
             </w:r>
@@ -3181,6 +3228,8 @@
               <w:rPr>
                 <w:noProof/>
                 <w:webHidden/>
+                <w:sz w:val="24"/>
+                <w:szCs w:val="24"/>
               </w:rPr>
               <w:fldChar w:fldCharType="end"/>
             </w:r>
@@ -3196,17 +3245,19 @@
             <w:rPr>
               <w:rFonts w:asciiTheme="minorHAnsi" w:eastAsiaTheme="minorEastAsia" w:hAnsiTheme="minorHAnsi" w:cstheme="minorBidi"/>
               <w:noProof/>
-              <w:lang w:val="en-US"/>
+              <w:sz w:val="24"/>
+              <w:szCs w:val="24"/>
+              <w:lang w:val="en-GB"/>
             </w:rPr>
           </w:pPr>
-          <w:hyperlink w:anchor="_Toc99554383" w:history="1">
+          <w:hyperlink w:anchor="_Toc100762545" w:history="1">
             <w:r>
               <w:rPr>
                 <w:rStyle w:val="Hyperlink"/>
                 <w:rFonts w:ascii="Times New Roman" w:eastAsia="Times New Roman" w:hAnsi="Times New Roman" w:cs="Times New Roman"/>
-                <w:b/>
-                <w:bCs/>
                 <w:noProof/>
+                <w:sz w:val="24"/>
+                <w:szCs w:val="24"/>
               </w:rPr>
               <w:t>1.</w:t>
             </w:r>
@@ -3214,7 +3265,9 @@
               <w:rPr>
                 <w:rFonts w:asciiTheme="minorHAnsi" w:eastAsiaTheme="minorEastAsia" w:hAnsiTheme="minorHAnsi" w:cstheme="minorBidi"/>
                 <w:noProof/>
-                <w:lang w:val="en-US"/>
+                <w:sz w:val="24"/>
+                <w:szCs w:val="24"/>
+                <w:lang w:val="en-GB"/>
               </w:rPr>
               <w:tab/>
             </w:r>
@@ -3222,9 +3275,9 @@
               <w:rPr>
                 <w:rStyle w:val="Hyperlink"/>
                 <w:rFonts w:ascii="Times New Roman" w:eastAsia="Times New Roman" w:hAnsi="Times New Roman" w:cs="Times New Roman"/>
-                <w:b/>
-                <w:bCs/>
                 <w:noProof/>
+                <w:sz w:val="24"/>
+                <w:szCs w:val="24"/>
               </w:rPr>
               <w:t>INTRODUCTION</w:t>
             </w:r>
@@ -3232,6 +3285,8 @@
               <w:rPr>
                 <w:noProof/>
                 <w:webHidden/>
+                <w:sz w:val="24"/>
+                <w:szCs w:val="24"/>
               </w:rPr>
               <w:tab/>
             </w:r>
@@ -3239,6 +3294,8 @@
               <w:rPr>
                 <w:noProof/>
                 <w:webHidden/>
+                <w:sz w:val="24"/>
+                <w:szCs w:val="24"/>
               </w:rPr>
               <w:fldChar w:fldCharType="begin"/>
             </w:r>
@@ -3246,19 +3303,25 @@
               <w:rPr>
                 <w:noProof/>
                 <w:webHidden/>
-              </w:rPr>
-              <w:instrText xml:space="preserve"> PAGEREF _Toc99554383 \h </w:instrText>
+                <w:sz w:val="24"/>
+                <w:szCs w:val="24"/>
+              </w:rPr>
+              <w:instrText xml:space="preserve"> PAGEREF _Toc100762545 \h </w:instrText>
             </w:r>
             <w:r>
               <w:rPr>
                 <w:noProof/>
                 <w:webHidden/>
+                <w:sz w:val="24"/>
+                <w:szCs w:val="24"/>
               </w:rPr>
             </w:r>
             <w:r>
               <w:rPr>
                 <w:noProof/>
                 <w:webHidden/>
+                <w:sz w:val="24"/>
+                <w:szCs w:val="24"/>
               </w:rPr>
               <w:fldChar w:fldCharType="separate"/>
             </w:r>
@@ -3266,6 +3329,8 @@
               <w:rPr>
                 <w:noProof/>
                 <w:webHidden/>
+                <w:sz w:val="24"/>
+                <w:szCs w:val="24"/>
               </w:rPr>
               <w:t>5</w:t>
             </w:r>
@@ -3273,6 +3338,8 @@
               <w:rPr>
                 <w:noProof/>
                 <w:webHidden/>
+                <w:sz w:val="24"/>
+                <w:szCs w:val="24"/>
               </w:rPr>
               <w:fldChar w:fldCharType="end"/>
             </w:r>
@@ -3288,17 +3355,19 @@
             <w:rPr>
               <w:rFonts w:asciiTheme="minorHAnsi" w:eastAsiaTheme="minorEastAsia" w:hAnsiTheme="minorHAnsi" w:cstheme="minorBidi"/>
               <w:noProof/>
-              <w:lang w:val="en-US"/>
+              <w:sz w:val="24"/>
+              <w:szCs w:val="24"/>
+              <w:lang w:val="en-GB"/>
             </w:rPr>
           </w:pPr>
-          <w:hyperlink w:anchor="_Toc99554384" w:history="1">
+          <w:hyperlink w:anchor="_Toc100762546" w:history="1">
             <w:r>
               <w:rPr>
                 <w:rStyle w:val="Hyperlink"/>
                 <w:rFonts w:ascii="Times New Roman" w:eastAsia="Times New Roman" w:hAnsi="Times New Roman" w:cs="Times New Roman"/>
-                <w:b/>
-                <w:bCs/>
                 <w:noProof/>
+                <w:sz w:val="24"/>
+                <w:szCs w:val="24"/>
               </w:rPr>
               <w:t>2.</w:t>
             </w:r>
@@ -3306,7 +3375,9 @@
               <w:rPr>
                 <w:rFonts w:asciiTheme="minorHAnsi" w:eastAsiaTheme="minorEastAsia" w:hAnsiTheme="minorHAnsi" w:cstheme="minorBidi"/>
                 <w:noProof/>
-                <w:lang w:val="en-US"/>
+                <w:sz w:val="24"/>
+                <w:szCs w:val="24"/>
+                <w:lang w:val="en-GB"/>
               </w:rPr>
               <w:tab/>
             </w:r>
@@ -3314,9 +3385,9 @@
               <w:rPr>
                 <w:rStyle w:val="Hyperlink"/>
                 <w:rFonts w:ascii="Times New Roman" w:eastAsia="Times New Roman" w:hAnsi="Times New Roman" w:cs="Times New Roman"/>
-                <w:b/>
-                <w:bCs/>
                 <w:noProof/>
+                <w:sz w:val="24"/>
+                <w:szCs w:val="24"/>
               </w:rPr>
               <w:t>REFERENCED DOCUMENTS</w:t>
             </w:r>
@@ -3324,6 +3395,8 @@
               <w:rPr>
                 <w:noProof/>
                 <w:webHidden/>
+                <w:sz w:val="24"/>
+                <w:szCs w:val="24"/>
               </w:rPr>
               <w:tab/>
             </w:r>
@@ -3331,6 +3404,8 @@
               <w:rPr>
                 <w:noProof/>
                 <w:webHidden/>
+                <w:sz w:val="24"/>
+                <w:szCs w:val="24"/>
               </w:rPr>
               <w:fldChar w:fldCharType="begin"/>
             </w:r>
@@ -3338,19 +3413,25 @@
               <w:rPr>
                 <w:noProof/>
                 <w:webHidden/>
-              </w:rPr>
-              <w:instrText xml:space="preserve"> PAGEREF _Toc99554384 \h </w:instrText>
+                <w:sz w:val="24"/>
+                <w:szCs w:val="24"/>
+              </w:rPr>
+              <w:instrText xml:space="preserve"> PAGEREF _Toc100762546 \h </w:instrText>
             </w:r>
             <w:r>
               <w:rPr>
                 <w:noProof/>
                 <w:webHidden/>
+                <w:sz w:val="24"/>
+                <w:szCs w:val="24"/>
               </w:rPr>
             </w:r>
             <w:r>
               <w:rPr>
                 <w:noProof/>
                 <w:webHidden/>
+                <w:sz w:val="24"/>
+                <w:szCs w:val="24"/>
               </w:rPr>
               <w:fldChar w:fldCharType="separate"/>
             </w:r>
@@ -3358,6 +3439,8 @@
               <w:rPr>
                 <w:noProof/>
                 <w:webHidden/>
+                <w:sz w:val="24"/>
+                <w:szCs w:val="24"/>
               </w:rPr>
               <w:t>5</w:t>
             </w:r>
@@ -3365,6 +3448,8 @@
               <w:rPr>
                 <w:noProof/>
                 <w:webHidden/>
+                <w:sz w:val="24"/>
+                <w:szCs w:val="24"/>
               </w:rPr>
               <w:fldChar w:fldCharType="end"/>
             </w:r>
@@ -3380,17 +3465,19 @@
             <w:rPr>
               <w:rFonts w:asciiTheme="minorHAnsi" w:eastAsiaTheme="minorEastAsia" w:hAnsiTheme="minorHAnsi" w:cstheme="minorBidi"/>
               <w:noProof/>
-              <w:lang w:val="en-US"/>
+              <w:sz w:val="24"/>
+              <w:szCs w:val="24"/>
+              <w:lang w:val="en-GB"/>
             </w:rPr>
           </w:pPr>
-          <w:hyperlink w:anchor="_Toc99554385" w:history="1">
+          <w:hyperlink w:anchor="_Toc100762547" w:history="1">
             <w:r>
               <w:rPr>
                 <w:rStyle w:val="Hyperlink"/>
                 <w:rFonts w:ascii="Times New Roman" w:eastAsia="Times New Roman" w:hAnsi="Times New Roman" w:cs="Times New Roman"/>
-                <w:b/>
-                <w:bCs/>
                 <w:noProof/>
+                <w:sz w:val="24"/>
+                <w:szCs w:val="24"/>
               </w:rPr>
               <w:t>3.</w:t>
             </w:r>
@@ -3398,7 +3485,9 @@
               <w:rPr>
                 <w:rFonts w:asciiTheme="minorHAnsi" w:eastAsiaTheme="minorEastAsia" w:hAnsiTheme="minorHAnsi" w:cstheme="minorBidi"/>
                 <w:noProof/>
-                <w:lang w:val="en-US"/>
+                <w:sz w:val="24"/>
+                <w:szCs w:val="24"/>
+                <w:lang w:val="en-GB"/>
               </w:rPr>
               <w:tab/>
             </w:r>
@@ -3406,9 +3495,9 @@
               <w:rPr>
                 <w:rStyle w:val="Hyperlink"/>
                 <w:rFonts w:ascii="Times New Roman" w:eastAsia="Times New Roman" w:hAnsi="Times New Roman" w:cs="Times New Roman"/>
-                <w:b/>
-                <w:bCs/>
                 <w:noProof/>
+                <w:sz w:val="24"/>
+                <w:szCs w:val="24"/>
               </w:rPr>
               <w:t>OVERVIEW</w:t>
             </w:r>
@@ -3416,6 +3505,8 @@
               <w:rPr>
                 <w:noProof/>
                 <w:webHidden/>
+                <w:sz w:val="24"/>
+                <w:szCs w:val="24"/>
               </w:rPr>
               <w:tab/>
             </w:r>
@@ -3423,6 +3514,8 @@
               <w:rPr>
                 <w:noProof/>
                 <w:webHidden/>
+                <w:sz w:val="24"/>
+                <w:szCs w:val="24"/>
               </w:rPr>
               <w:fldChar w:fldCharType="begin"/>
             </w:r>
@@ -3430,19 +3523,25 @@
               <w:rPr>
                 <w:noProof/>
                 <w:webHidden/>
-              </w:rPr>
-              <w:instrText xml:space="preserve"> PAGEREF _Toc99554385 \h </w:instrText>
+                <w:sz w:val="24"/>
+                <w:szCs w:val="24"/>
+              </w:rPr>
+              <w:instrText xml:space="preserve"> PAGEREF _Toc100762547 \h </w:instrText>
             </w:r>
             <w:r>
               <w:rPr>
                 <w:noProof/>
                 <w:webHidden/>
+                <w:sz w:val="24"/>
+                <w:szCs w:val="24"/>
               </w:rPr>
             </w:r>
             <w:r>
               <w:rPr>
                 <w:noProof/>
                 <w:webHidden/>
+                <w:sz w:val="24"/>
+                <w:szCs w:val="24"/>
               </w:rPr>
               <w:fldChar w:fldCharType="separate"/>
             </w:r>
@@ -3450,13 +3549,17 @@
               <w:rPr>
                 <w:noProof/>
                 <w:webHidden/>
-              </w:rPr>
-              <w:t>5</w:t>
+                <w:sz w:val="24"/>
+                <w:szCs w:val="24"/>
+              </w:rPr>
+              <w:t>6</w:t>
             </w:r>
             <w:r>
               <w:rPr>
                 <w:noProof/>
                 <w:webHidden/>
+                <w:sz w:val="24"/>
+                <w:szCs w:val="24"/>
               </w:rPr>
               <w:fldChar w:fldCharType="end"/>
             </w:r>
@@ -3472,17 +3575,19 @@
             <w:rPr>
               <w:rFonts w:asciiTheme="minorHAnsi" w:eastAsiaTheme="minorEastAsia" w:hAnsiTheme="minorHAnsi" w:cstheme="minorBidi"/>
               <w:noProof/>
-              <w:lang w:val="en-US"/>
+              <w:sz w:val="24"/>
+              <w:szCs w:val="24"/>
+              <w:lang w:val="en-GB"/>
             </w:rPr>
           </w:pPr>
-          <w:hyperlink w:anchor="_Toc99554386" w:history="1">
+          <w:hyperlink w:anchor="_Toc100762548" w:history="1">
             <w:r>
               <w:rPr>
                 <w:rStyle w:val="Hyperlink"/>
                 <w:rFonts w:ascii="Times New Roman" w:eastAsia="Times New Roman" w:hAnsi="Times New Roman" w:cs="Times New Roman"/>
-                <w:b/>
-                <w:bCs/>
                 <w:noProof/>
+                <w:sz w:val="24"/>
+                <w:szCs w:val="24"/>
               </w:rPr>
               <w:t>4.</w:t>
             </w:r>
@@ -3490,7 +3595,9 @@
               <w:rPr>
                 <w:rFonts w:asciiTheme="minorHAnsi" w:eastAsiaTheme="minorEastAsia" w:hAnsiTheme="minorHAnsi" w:cstheme="minorBidi"/>
                 <w:noProof/>
-                <w:lang w:val="en-US"/>
+                <w:sz w:val="24"/>
+                <w:szCs w:val="24"/>
+                <w:lang w:val="en-GB"/>
               </w:rPr>
               <w:tab/>
             </w:r>
@@ -3498,9 +3605,9 @@
               <w:rPr>
                 <w:rStyle w:val="Hyperlink"/>
                 <w:rFonts w:ascii="Times New Roman" w:eastAsia="Times New Roman" w:hAnsi="Times New Roman" w:cs="Times New Roman"/>
-                <w:b/>
-                <w:bCs/>
                 <w:noProof/>
+                <w:sz w:val="24"/>
+                <w:szCs w:val="24"/>
               </w:rPr>
               <w:t>ASSUMPTIONS, CONSTRAINTS, RISKS</w:t>
             </w:r>
@@ -3508,6 +3615,8 @@
               <w:rPr>
                 <w:noProof/>
                 <w:webHidden/>
+                <w:sz w:val="24"/>
+                <w:szCs w:val="24"/>
               </w:rPr>
               <w:tab/>
             </w:r>
@@ -3515,6 +3624,8 @@
               <w:rPr>
                 <w:noProof/>
                 <w:webHidden/>
+                <w:sz w:val="24"/>
+                <w:szCs w:val="24"/>
               </w:rPr>
               <w:fldChar w:fldCharType="begin"/>
             </w:r>
@@ -3522,19 +3633,25 @@
               <w:rPr>
                 <w:noProof/>
                 <w:webHidden/>
-              </w:rPr>
-              <w:instrText xml:space="preserve"> PAGEREF _Toc99554386 \h </w:instrText>
+                <w:sz w:val="24"/>
+                <w:szCs w:val="24"/>
+              </w:rPr>
+              <w:instrText xml:space="preserve"> PAGEREF _Toc100762548 \h </w:instrText>
             </w:r>
             <w:r>
               <w:rPr>
                 <w:noProof/>
                 <w:webHidden/>
+                <w:sz w:val="24"/>
+                <w:szCs w:val="24"/>
               </w:rPr>
             </w:r>
             <w:r>
               <w:rPr>
                 <w:noProof/>
                 <w:webHidden/>
+                <w:sz w:val="24"/>
+                <w:szCs w:val="24"/>
               </w:rPr>
               <w:fldChar w:fldCharType="separate"/>
             </w:r>
@@ -3542,6 +3659,8 @@
               <w:rPr>
                 <w:noProof/>
                 <w:webHidden/>
+                <w:sz w:val="24"/>
+                <w:szCs w:val="24"/>
               </w:rPr>
               <w:t>6</w:t>
             </w:r>
@@ -3549,6 +3668,8 @@
               <w:rPr>
                 <w:noProof/>
                 <w:webHidden/>
+                <w:sz w:val="24"/>
+                <w:szCs w:val="24"/>
               </w:rPr>
               <w:fldChar w:fldCharType="end"/>
             </w:r>
@@ -3563,15 +3684,19 @@
             <w:rPr>
               <w:rFonts w:asciiTheme="minorHAnsi" w:eastAsiaTheme="minorEastAsia" w:hAnsiTheme="minorHAnsi" w:cstheme="minorBidi"/>
               <w:noProof/>
-              <w:lang w:val="en-US"/>
+              <w:sz w:val="24"/>
+              <w:szCs w:val="24"/>
+              <w:lang w:val="en-GB"/>
             </w:rPr>
           </w:pPr>
-          <w:hyperlink w:anchor="_Toc99554387" w:history="1">
+          <w:hyperlink w:anchor="_Toc100762549" w:history="1">
             <w:r>
               <w:rPr>
                 <w:rStyle w:val="Hyperlink"/>
                 <w:rFonts w:ascii="Times New Roman" w:eastAsia="Times New Roman" w:hAnsi="Times New Roman" w:cs="Times New Roman"/>
                 <w:noProof/>
+                <w:sz w:val="24"/>
+                <w:szCs w:val="24"/>
               </w:rPr>
               <w:t>4.1. Assumptions</w:t>
             </w:r>
@@ -3579,6 +3704,8 @@
               <w:rPr>
                 <w:noProof/>
                 <w:webHidden/>
+                <w:sz w:val="24"/>
+                <w:szCs w:val="24"/>
               </w:rPr>
               <w:tab/>
             </w:r>
@@ -3586,6 +3713,8 @@
               <w:rPr>
                 <w:noProof/>
                 <w:webHidden/>
+                <w:sz w:val="24"/>
+                <w:szCs w:val="24"/>
               </w:rPr>
               <w:fldChar w:fldCharType="begin"/>
             </w:r>
@@ -3593,19 +3722,25 @@
               <w:rPr>
                 <w:noProof/>
                 <w:webHidden/>
-              </w:rPr>
-              <w:instrText xml:space="preserve"> PAGEREF _Toc99554387 \h </w:instrText>
+                <w:sz w:val="24"/>
+                <w:szCs w:val="24"/>
+              </w:rPr>
+              <w:instrText xml:space="preserve"> PAGEREF _Toc100762549 \h </w:instrText>
             </w:r>
             <w:r>
               <w:rPr>
                 <w:noProof/>
                 <w:webHidden/>
+                <w:sz w:val="24"/>
+                <w:szCs w:val="24"/>
               </w:rPr>
             </w:r>
             <w:r>
               <w:rPr>
                 <w:noProof/>
                 <w:webHidden/>
+                <w:sz w:val="24"/>
+                <w:szCs w:val="24"/>
               </w:rPr>
               <w:fldChar w:fldCharType="separate"/>
             </w:r>
@@ -3613,6 +3748,8 @@
               <w:rPr>
                 <w:noProof/>
                 <w:webHidden/>
+                <w:sz w:val="24"/>
+                <w:szCs w:val="24"/>
               </w:rPr>
               <w:t>6</w:t>
             </w:r>
@@ -3620,6 +3757,8 @@
               <w:rPr>
                 <w:noProof/>
                 <w:webHidden/>
+                <w:sz w:val="24"/>
+                <w:szCs w:val="24"/>
               </w:rPr>
               <w:fldChar w:fldCharType="end"/>
             </w:r>
@@ -3634,15 +3773,19 @@
             <w:rPr>
               <w:rFonts w:asciiTheme="minorHAnsi" w:eastAsiaTheme="minorEastAsia" w:hAnsiTheme="minorHAnsi" w:cstheme="minorBidi"/>
               <w:noProof/>
-              <w:lang w:val="en-US"/>
+              <w:sz w:val="24"/>
+              <w:szCs w:val="24"/>
+              <w:lang w:val="en-GB"/>
             </w:rPr>
           </w:pPr>
-          <w:hyperlink w:anchor="_Toc99554388" w:history="1">
+          <w:hyperlink w:anchor="_Toc100762550" w:history="1">
             <w:r>
               <w:rPr>
                 <w:rStyle w:val="Hyperlink"/>
                 <w:rFonts w:ascii="Times New Roman" w:eastAsia="Times New Roman" w:hAnsi="Times New Roman" w:cs="Times New Roman"/>
                 <w:noProof/>
+                <w:sz w:val="24"/>
+                <w:szCs w:val="24"/>
               </w:rPr>
               <w:t>4.2. Constraints</w:t>
             </w:r>
@@ -3650,6 +3793,8 @@
               <w:rPr>
                 <w:noProof/>
                 <w:webHidden/>
+                <w:sz w:val="24"/>
+                <w:szCs w:val="24"/>
               </w:rPr>
               <w:tab/>
             </w:r>
@@ -3657,6 +3802,8 @@
               <w:rPr>
                 <w:noProof/>
                 <w:webHidden/>
+                <w:sz w:val="24"/>
+                <w:szCs w:val="24"/>
               </w:rPr>
               <w:fldChar w:fldCharType="begin"/>
             </w:r>
@@ -3664,19 +3811,25 @@
               <w:rPr>
                 <w:noProof/>
                 <w:webHidden/>
-              </w:rPr>
-              <w:instrText xml:space="preserve"> PAGEREF _Toc99554388 \h </w:instrText>
+                <w:sz w:val="24"/>
+                <w:szCs w:val="24"/>
+              </w:rPr>
+              <w:instrText xml:space="preserve"> PAGEREF _Toc100762550 \h </w:instrText>
             </w:r>
             <w:r>
               <w:rPr>
                 <w:noProof/>
                 <w:webHidden/>
+                <w:sz w:val="24"/>
+                <w:szCs w:val="24"/>
               </w:rPr>
             </w:r>
             <w:r>
               <w:rPr>
                 <w:noProof/>
                 <w:webHidden/>
+                <w:sz w:val="24"/>
+                <w:szCs w:val="24"/>
               </w:rPr>
               <w:fldChar w:fldCharType="separate"/>
             </w:r>
@@ -3684,6 +3837,8 @@
               <w:rPr>
                 <w:noProof/>
                 <w:webHidden/>
+                <w:sz w:val="24"/>
+                <w:szCs w:val="24"/>
               </w:rPr>
               <w:t>7</w:t>
             </w:r>
@@ -3691,6 +3846,8 @@
               <w:rPr>
                 <w:noProof/>
                 <w:webHidden/>
+                <w:sz w:val="24"/>
+                <w:szCs w:val="24"/>
               </w:rPr>
               <w:fldChar w:fldCharType="end"/>
             </w:r>
@@ -3705,15 +3862,19 @@
             <w:rPr>
               <w:rFonts w:asciiTheme="minorHAnsi" w:eastAsiaTheme="minorEastAsia" w:hAnsiTheme="minorHAnsi" w:cstheme="minorBidi"/>
               <w:noProof/>
-              <w:lang w:val="en-US"/>
+              <w:sz w:val="24"/>
+              <w:szCs w:val="24"/>
+              <w:lang w:val="en-GB"/>
             </w:rPr>
           </w:pPr>
-          <w:hyperlink w:anchor="_Toc99554389" w:history="1">
+          <w:hyperlink w:anchor="_Toc100762551" w:history="1">
             <w:r>
               <w:rPr>
                 <w:rStyle w:val="Hyperlink"/>
                 <w:rFonts w:ascii="Times New Roman" w:eastAsia="Times New Roman" w:hAnsi="Times New Roman" w:cs="Times New Roman"/>
                 <w:noProof/>
+                <w:sz w:val="24"/>
+                <w:szCs w:val="24"/>
               </w:rPr>
               <w:t>4.3. Risks</w:t>
             </w:r>
@@ -3721,6 +3882,8 @@
               <w:rPr>
                 <w:noProof/>
                 <w:webHidden/>
+                <w:sz w:val="24"/>
+                <w:szCs w:val="24"/>
               </w:rPr>
               <w:tab/>
             </w:r>
@@ -3728,6 +3891,8 @@
               <w:rPr>
                 <w:noProof/>
                 <w:webHidden/>
+                <w:sz w:val="24"/>
+                <w:szCs w:val="24"/>
               </w:rPr>
               <w:fldChar w:fldCharType="begin"/>
             </w:r>
@@ -3735,19 +3900,25 @@
               <w:rPr>
                 <w:noProof/>
                 <w:webHidden/>
-              </w:rPr>
-              <w:instrText xml:space="preserve"> PAGEREF _Toc99554389 \h </w:instrText>
+                <w:sz w:val="24"/>
+                <w:szCs w:val="24"/>
+              </w:rPr>
+              <w:instrText xml:space="preserve"> PAGEREF _Toc100762551 \h </w:instrText>
             </w:r>
             <w:r>
               <w:rPr>
                 <w:noProof/>
                 <w:webHidden/>
+                <w:sz w:val="24"/>
+                <w:szCs w:val="24"/>
               </w:rPr>
             </w:r>
             <w:r>
               <w:rPr>
                 <w:noProof/>
                 <w:webHidden/>
+                <w:sz w:val="24"/>
+                <w:szCs w:val="24"/>
               </w:rPr>
               <w:fldChar w:fldCharType="separate"/>
             </w:r>
@@ -3755,6 +3926,8 @@
               <w:rPr>
                 <w:noProof/>
                 <w:webHidden/>
+                <w:sz w:val="24"/>
+                <w:szCs w:val="24"/>
               </w:rPr>
               <w:t>7</w:t>
             </w:r>
@@ -3762,6 +3935,8 @@
               <w:rPr>
                 <w:noProof/>
                 <w:webHidden/>
+                <w:sz w:val="24"/>
+                <w:szCs w:val="24"/>
               </w:rPr>
               <w:fldChar w:fldCharType="end"/>
             </w:r>
@@ -3776,32 +3951,28 @@
             <w:rPr>
               <w:rFonts w:asciiTheme="minorHAnsi" w:eastAsiaTheme="minorEastAsia" w:hAnsiTheme="minorHAnsi" w:cstheme="minorBidi"/>
               <w:noProof/>
-              <w:lang w:val="en-US"/>
+              <w:sz w:val="24"/>
+              <w:szCs w:val="24"/>
+              <w:lang w:val="en-GB"/>
             </w:rPr>
           </w:pPr>
-          <w:hyperlink w:anchor="_Toc99554390" w:history="1">
+          <w:hyperlink w:anchor="_Toc100762552" w:history="1">
             <w:r>
               <w:rPr>
                 <w:rStyle w:val="Hyperlink"/>
                 <w:rFonts w:ascii="Times New Roman" w:eastAsia="Times New Roman" w:hAnsi="Times New Roman" w:cs="Times New Roman"/>
                 <w:noProof/>
-              </w:rPr>
-              <w:t xml:space="preserve">5. </w:t>
-            </w:r>
-            <w:r>
-              <w:rPr>
-                <w:rStyle w:val="Hyperlink"/>
-                <w:rFonts w:ascii="Times New Roman" w:eastAsia="Times New Roman" w:hAnsi="Times New Roman" w:cs="Times New Roman"/>
-                <w:b/>
-                <w:bCs/>
-                <w:noProof/>
-              </w:rPr>
-              <w:t>RELEASE APPROACH</w:t>
+                <w:sz w:val="24"/>
+                <w:szCs w:val="24"/>
+              </w:rPr>
+              <w:t>5. RELEASE APPROACH</w:t>
             </w:r>
             <w:r>
               <w:rPr>
                 <w:noProof/>
                 <w:webHidden/>
+                <w:sz w:val="24"/>
+                <w:szCs w:val="24"/>
               </w:rPr>
               <w:tab/>
             </w:r>
@@ -3809,6 +3980,8 @@
               <w:rPr>
                 <w:noProof/>
                 <w:webHidden/>
+                <w:sz w:val="24"/>
+                <w:szCs w:val="24"/>
               </w:rPr>
               <w:fldChar w:fldCharType="begin"/>
             </w:r>
@@ -3816,19 +3989,25 @@
               <w:rPr>
                 <w:noProof/>
                 <w:webHidden/>
-              </w:rPr>
-              <w:instrText xml:space="preserve"> PAGEREF _Toc99554390 \h </w:instrText>
+                <w:sz w:val="24"/>
+                <w:szCs w:val="24"/>
+              </w:rPr>
+              <w:instrText xml:space="preserve"> PAGEREF _Toc100762552 \h </w:instrText>
             </w:r>
             <w:r>
               <w:rPr>
                 <w:noProof/>
                 <w:webHidden/>
+                <w:sz w:val="24"/>
+                <w:szCs w:val="24"/>
               </w:rPr>
             </w:r>
             <w:r>
               <w:rPr>
                 <w:noProof/>
                 <w:webHidden/>
+                <w:sz w:val="24"/>
+                <w:szCs w:val="24"/>
               </w:rPr>
               <w:fldChar w:fldCharType="separate"/>
             </w:r>
@@ -3836,6 +4015,8 @@
               <w:rPr>
                 <w:noProof/>
                 <w:webHidden/>
+                <w:sz w:val="24"/>
+                <w:szCs w:val="24"/>
               </w:rPr>
               <w:t>8</w:t>
             </w:r>
@@ -3843,6 +4024,8 @@
               <w:rPr>
                 <w:noProof/>
                 <w:webHidden/>
+                <w:sz w:val="24"/>
+                <w:szCs w:val="24"/>
               </w:rPr>
               <w:fldChar w:fldCharType="end"/>
             </w:r>
@@ -3857,15 +4040,19 @@
             <w:rPr>
               <w:rFonts w:asciiTheme="minorHAnsi" w:eastAsiaTheme="minorEastAsia" w:hAnsiTheme="minorHAnsi" w:cstheme="minorBidi"/>
               <w:noProof/>
-              <w:lang w:val="en-US"/>
+              <w:sz w:val="24"/>
+              <w:szCs w:val="24"/>
+              <w:lang w:val="en-GB"/>
             </w:rPr>
           </w:pPr>
-          <w:hyperlink w:anchor="_Toc99554391" w:history="1">
+          <w:hyperlink w:anchor="_Toc100762553" w:history="1">
             <w:r>
               <w:rPr>
                 <w:rStyle w:val="Hyperlink"/>
                 <w:rFonts w:ascii="Times New Roman" w:eastAsia="Times New Roman" w:hAnsi="Times New Roman" w:cs="Times New Roman"/>
                 <w:noProof/>
+                <w:sz w:val="24"/>
+                <w:szCs w:val="24"/>
               </w:rPr>
               <w:t>5.1. Rationale</w:t>
             </w:r>
@@ -3873,6 +4060,8 @@
               <w:rPr>
                 <w:noProof/>
                 <w:webHidden/>
+                <w:sz w:val="24"/>
+                <w:szCs w:val="24"/>
               </w:rPr>
               <w:tab/>
             </w:r>
@@ -3880,6 +4069,8 @@
               <w:rPr>
                 <w:noProof/>
                 <w:webHidden/>
+                <w:sz w:val="24"/>
+                <w:szCs w:val="24"/>
               </w:rPr>
               <w:fldChar w:fldCharType="begin"/>
             </w:r>
@@ -3887,19 +4078,25 @@
               <w:rPr>
                 <w:noProof/>
                 <w:webHidden/>
-              </w:rPr>
-              <w:instrText xml:space="preserve"> PAGEREF _Toc99554391 \h </w:instrText>
+                <w:sz w:val="24"/>
+                <w:szCs w:val="24"/>
+              </w:rPr>
+              <w:instrText xml:space="preserve"> PAGEREF _Toc100762553 \h </w:instrText>
             </w:r>
             <w:r>
               <w:rPr>
                 <w:noProof/>
                 <w:webHidden/>
+                <w:sz w:val="24"/>
+                <w:szCs w:val="24"/>
               </w:rPr>
             </w:r>
             <w:r>
               <w:rPr>
                 <w:noProof/>
                 <w:webHidden/>
+                <w:sz w:val="24"/>
+                <w:szCs w:val="24"/>
               </w:rPr>
               <w:fldChar w:fldCharType="separate"/>
             </w:r>
@@ -3907,6 +4104,8 @@
               <w:rPr>
                 <w:noProof/>
                 <w:webHidden/>
+                <w:sz w:val="24"/>
+                <w:szCs w:val="24"/>
               </w:rPr>
               <w:t>8</w:t>
             </w:r>
@@ -3914,6 +4113,8 @@
               <w:rPr>
                 <w:noProof/>
                 <w:webHidden/>
+                <w:sz w:val="24"/>
+                <w:szCs w:val="24"/>
               </w:rPr>
               <w:fldChar w:fldCharType="end"/>
             </w:r>
@@ -3928,15 +4129,19 @@
             <w:rPr>
               <w:rFonts w:asciiTheme="minorHAnsi" w:eastAsiaTheme="minorEastAsia" w:hAnsiTheme="minorHAnsi" w:cstheme="minorBidi"/>
               <w:noProof/>
-              <w:lang w:val="en-US"/>
+              <w:sz w:val="24"/>
+              <w:szCs w:val="24"/>
+              <w:lang w:val="en-GB"/>
             </w:rPr>
           </w:pPr>
-          <w:hyperlink w:anchor="_Toc99554392" w:history="1">
+          <w:hyperlink w:anchor="_Toc100762554" w:history="1">
             <w:r>
               <w:rPr>
                 <w:rStyle w:val="Hyperlink"/>
                 <w:rFonts w:ascii="Times New Roman" w:eastAsia="Times New Roman" w:hAnsi="Times New Roman" w:cs="Times New Roman"/>
                 <w:noProof/>
+                <w:sz w:val="24"/>
+                <w:szCs w:val="24"/>
               </w:rPr>
               <w:t>5.2. Release</w:t>
             </w:r>
@@ -3944,6 +4149,8 @@
               <w:rPr>
                 <w:noProof/>
                 <w:webHidden/>
+                <w:sz w:val="24"/>
+                <w:szCs w:val="24"/>
               </w:rPr>
               <w:tab/>
             </w:r>
@@ -3951,6 +4158,8 @@
               <w:rPr>
                 <w:noProof/>
                 <w:webHidden/>
+                <w:sz w:val="24"/>
+                <w:szCs w:val="24"/>
               </w:rPr>
               <w:fldChar w:fldCharType="begin"/>
             </w:r>
@@ -3958,19 +4167,25 @@
               <w:rPr>
                 <w:noProof/>
                 <w:webHidden/>
-              </w:rPr>
-              <w:instrText xml:space="preserve"> PAGEREF _Toc99554392 \h </w:instrText>
+                <w:sz w:val="24"/>
+                <w:szCs w:val="24"/>
+              </w:rPr>
+              <w:instrText xml:space="preserve"> PAGEREF _Toc100762554 \h </w:instrText>
             </w:r>
             <w:r>
               <w:rPr>
                 <w:noProof/>
                 <w:webHidden/>
+                <w:sz w:val="24"/>
+                <w:szCs w:val="24"/>
               </w:rPr>
             </w:r>
             <w:r>
               <w:rPr>
                 <w:noProof/>
                 <w:webHidden/>
+                <w:sz w:val="24"/>
+                <w:szCs w:val="24"/>
               </w:rPr>
               <w:fldChar w:fldCharType="separate"/>
             </w:r>
@@ -3978,6 +4193,8 @@
               <w:rPr>
                 <w:noProof/>
                 <w:webHidden/>
+                <w:sz w:val="24"/>
+                <w:szCs w:val="24"/>
               </w:rPr>
               <w:t>8</w:t>
             </w:r>
@@ -3985,6 +4202,8 @@
               <w:rPr>
                 <w:noProof/>
                 <w:webHidden/>
+                <w:sz w:val="24"/>
+                <w:szCs w:val="24"/>
               </w:rPr>
               <w:fldChar w:fldCharType="end"/>
             </w:r>
@@ -3999,15 +4218,19 @@
             <w:rPr>
               <w:rFonts w:asciiTheme="minorHAnsi" w:eastAsiaTheme="minorEastAsia" w:hAnsiTheme="minorHAnsi" w:cstheme="minorBidi"/>
               <w:noProof/>
-              <w:lang w:val="en-US"/>
+              <w:sz w:val="24"/>
+              <w:szCs w:val="24"/>
+              <w:lang w:val="en-GB"/>
             </w:rPr>
           </w:pPr>
-          <w:hyperlink w:anchor="_Toc99554393" w:history="1">
+          <w:hyperlink w:anchor="_Toc100762555" w:history="1">
             <w:r>
               <w:rPr>
                 <w:rStyle w:val="Hyperlink"/>
                 <w:rFonts w:ascii="Times New Roman" w:eastAsia="Times New Roman" w:hAnsi="Times New Roman" w:cs="Times New Roman"/>
                 <w:noProof/>
+                <w:sz w:val="24"/>
+                <w:szCs w:val="24"/>
               </w:rPr>
               <w:t>5.2.1 Release Content</w:t>
             </w:r>
@@ -4015,6 +4238,8 @@
               <w:rPr>
                 <w:noProof/>
                 <w:webHidden/>
+                <w:sz w:val="24"/>
+                <w:szCs w:val="24"/>
               </w:rPr>
               <w:tab/>
             </w:r>
@@ -4022,6 +4247,8 @@
               <w:rPr>
                 <w:noProof/>
                 <w:webHidden/>
+                <w:sz w:val="24"/>
+                <w:szCs w:val="24"/>
               </w:rPr>
               <w:fldChar w:fldCharType="begin"/>
             </w:r>
@@ -4029,19 +4256,25 @@
               <w:rPr>
                 <w:noProof/>
                 <w:webHidden/>
-              </w:rPr>
-              <w:instrText xml:space="preserve"> PAGEREF _Toc99554393 \h </w:instrText>
+                <w:sz w:val="24"/>
+                <w:szCs w:val="24"/>
+              </w:rPr>
+              <w:instrText xml:space="preserve"> PAGEREF _Toc100762555 \h </w:instrText>
             </w:r>
             <w:r>
               <w:rPr>
                 <w:noProof/>
                 <w:webHidden/>
+                <w:sz w:val="24"/>
+                <w:szCs w:val="24"/>
               </w:rPr>
             </w:r>
             <w:r>
               <w:rPr>
                 <w:noProof/>
                 <w:webHidden/>
+                <w:sz w:val="24"/>
+                <w:szCs w:val="24"/>
               </w:rPr>
               <w:fldChar w:fldCharType="separate"/>
             </w:r>
@@ -4049,6 +4282,8 @@
               <w:rPr>
                 <w:noProof/>
                 <w:webHidden/>
+                <w:sz w:val="24"/>
+                <w:szCs w:val="24"/>
               </w:rPr>
               <w:t>8</w:t>
             </w:r>
@@ -4056,6 +4291,8 @@
               <w:rPr>
                 <w:noProof/>
                 <w:webHidden/>
+                <w:sz w:val="24"/>
+                <w:szCs w:val="24"/>
               </w:rPr>
               <w:fldChar w:fldCharType="end"/>
             </w:r>
@@ -4070,15 +4307,19 @@
             <w:rPr>
               <w:rFonts w:asciiTheme="minorHAnsi" w:eastAsiaTheme="minorEastAsia" w:hAnsiTheme="minorHAnsi" w:cstheme="minorBidi"/>
               <w:noProof/>
-              <w:lang w:val="en-US"/>
+              <w:sz w:val="24"/>
+              <w:szCs w:val="24"/>
+              <w:lang w:val="en-GB"/>
             </w:rPr>
           </w:pPr>
-          <w:hyperlink w:anchor="_Toc99554394" w:history="1">
+          <w:hyperlink w:anchor="_Toc100762556" w:history="1">
             <w:r>
               <w:rPr>
                 <w:rStyle w:val="Hyperlink"/>
                 <w:rFonts w:ascii="Times New Roman" w:eastAsia="Times New Roman" w:hAnsi="Times New Roman" w:cs="Times New Roman"/>
                 <w:noProof/>
+                <w:sz w:val="24"/>
+                <w:szCs w:val="24"/>
               </w:rPr>
               <w:t>5.2.2 Release Schedule</w:t>
             </w:r>
@@ -4086,6 +4327,8 @@
               <w:rPr>
                 <w:noProof/>
                 <w:webHidden/>
+                <w:sz w:val="24"/>
+                <w:szCs w:val="24"/>
               </w:rPr>
               <w:tab/>
             </w:r>
@@ -4093,6 +4336,8 @@
               <w:rPr>
                 <w:noProof/>
                 <w:webHidden/>
+                <w:sz w:val="24"/>
+                <w:szCs w:val="24"/>
               </w:rPr>
               <w:fldChar w:fldCharType="begin"/>
             </w:r>
@@ -4100,19 +4345,25 @@
               <w:rPr>
                 <w:noProof/>
                 <w:webHidden/>
-              </w:rPr>
-              <w:instrText xml:space="preserve"> PAGEREF _Toc99554394 \h </w:instrText>
+                <w:sz w:val="24"/>
+                <w:szCs w:val="24"/>
+              </w:rPr>
+              <w:instrText xml:space="preserve"> PAGEREF _Toc100762556 \h </w:instrText>
             </w:r>
             <w:r>
               <w:rPr>
                 <w:noProof/>
                 <w:webHidden/>
+                <w:sz w:val="24"/>
+                <w:szCs w:val="24"/>
               </w:rPr>
             </w:r>
             <w:r>
               <w:rPr>
                 <w:noProof/>
                 <w:webHidden/>
+                <w:sz w:val="24"/>
+                <w:szCs w:val="24"/>
               </w:rPr>
               <w:fldChar w:fldCharType="separate"/>
             </w:r>
@@ -4120,6 +4371,8 @@
               <w:rPr>
                 <w:noProof/>
                 <w:webHidden/>
+                <w:sz w:val="24"/>
+                <w:szCs w:val="24"/>
               </w:rPr>
               <w:t>10</w:t>
             </w:r>
@@ -4127,6 +4380,8 @@
               <w:rPr>
                 <w:noProof/>
                 <w:webHidden/>
+                <w:sz w:val="24"/>
+                <w:szCs w:val="24"/>
               </w:rPr>
               <w:fldChar w:fldCharType="end"/>
             </w:r>
@@ -4141,15 +4396,19 @@
             <w:rPr>
               <w:rFonts w:asciiTheme="minorHAnsi" w:eastAsiaTheme="minorEastAsia" w:hAnsiTheme="minorHAnsi" w:cstheme="minorBidi"/>
               <w:noProof/>
-              <w:lang w:val="en-US"/>
+              <w:sz w:val="24"/>
+              <w:szCs w:val="24"/>
+              <w:lang w:val="en-GB"/>
             </w:rPr>
           </w:pPr>
-          <w:hyperlink w:anchor="_Toc99554395" w:history="1">
+          <w:hyperlink w:anchor="_Toc100762557" w:history="1">
             <w:r>
               <w:rPr>
                 <w:rStyle w:val="Hyperlink"/>
                 <w:rFonts w:ascii="Times New Roman" w:eastAsia="Times New Roman" w:hAnsi="Times New Roman" w:cs="Times New Roman"/>
                 <w:noProof/>
+                <w:sz w:val="24"/>
+                <w:szCs w:val="24"/>
               </w:rPr>
               <w:t>5.2.3 Release Impacts</w:t>
             </w:r>
@@ -4157,6 +4416,8 @@
               <w:rPr>
                 <w:noProof/>
                 <w:webHidden/>
+                <w:sz w:val="24"/>
+                <w:szCs w:val="24"/>
               </w:rPr>
               <w:tab/>
             </w:r>
@@ -4164,6 +4425,8 @@
               <w:rPr>
                 <w:noProof/>
                 <w:webHidden/>
+                <w:sz w:val="24"/>
+                <w:szCs w:val="24"/>
               </w:rPr>
               <w:fldChar w:fldCharType="begin"/>
             </w:r>
@@ -4171,19 +4434,25 @@
               <w:rPr>
                 <w:noProof/>
                 <w:webHidden/>
-              </w:rPr>
-              <w:instrText xml:space="preserve"> PAGEREF _Toc99554395 \h </w:instrText>
+                <w:sz w:val="24"/>
+                <w:szCs w:val="24"/>
+              </w:rPr>
+              <w:instrText xml:space="preserve"> PAGEREF _Toc100762557 \h </w:instrText>
             </w:r>
             <w:r>
               <w:rPr>
                 <w:noProof/>
                 <w:webHidden/>
+                <w:sz w:val="24"/>
+                <w:szCs w:val="24"/>
               </w:rPr>
             </w:r>
             <w:r>
               <w:rPr>
                 <w:noProof/>
                 <w:webHidden/>
+                <w:sz w:val="24"/>
+                <w:szCs w:val="24"/>
               </w:rPr>
               <w:fldChar w:fldCharType="separate"/>
             </w:r>
@@ -4191,6 +4460,8 @@
               <w:rPr>
                 <w:noProof/>
                 <w:webHidden/>
+                <w:sz w:val="24"/>
+                <w:szCs w:val="24"/>
               </w:rPr>
               <w:t>11</w:t>
             </w:r>
@@ -4198,6 +4469,8 @@
               <w:rPr>
                 <w:noProof/>
                 <w:webHidden/>
+                <w:sz w:val="24"/>
+                <w:szCs w:val="24"/>
               </w:rPr>
               <w:fldChar w:fldCharType="end"/>
             </w:r>
@@ -4212,15 +4485,19 @@
             <w:rPr>
               <w:rFonts w:asciiTheme="minorHAnsi" w:eastAsiaTheme="minorEastAsia" w:hAnsiTheme="minorHAnsi" w:cstheme="minorBidi"/>
               <w:noProof/>
-              <w:lang w:val="en-US"/>
+              <w:sz w:val="24"/>
+              <w:szCs w:val="24"/>
+              <w:lang w:val="en-GB"/>
             </w:rPr>
           </w:pPr>
-          <w:hyperlink w:anchor="_Toc99554396" w:history="1">
+          <w:hyperlink w:anchor="_Toc100762558" w:history="1">
             <w:r>
               <w:rPr>
                 <w:rStyle w:val="Hyperlink"/>
                 <w:rFonts w:ascii="Times New Roman" w:eastAsia="Times New Roman" w:hAnsi="Times New Roman" w:cs="Times New Roman"/>
                 <w:noProof/>
+                <w:sz w:val="24"/>
+                <w:szCs w:val="24"/>
               </w:rPr>
               <w:t>5.2.4 Release Notification</w:t>
             </w:r>
@@ -4228,6 +4505,8 @@
               <w:rPr>
                 <w:noProof/>
                 <w:webHidden/>
+                <w:sz w:val="24"/>
+                <w:szCs w:val="24"/>
               </w:rPr>
               <w:tab/>
             </w:r>
@@ -4235,6 +4514,8 @@
               <w:rPr>
                 <w:noProof/>
                 <w:webHidden/>
+                <w:sz w:val="24"/>
+                <w:szCs w:val="24"/>
               </w:rPr>
               <w:fldChar w:fldCharType="begin"/>
             </w:r>
@@ -4242,19 +4523,25 @@
               <w:rPr>
                 <w:noProof/>
                 <w:webHidden/>
-              </w:rPr>
-              <w:instrText xml:space="preserve"> PAGEREF _Toc99554396 \h </w:instrText>
+                <w:sz w:val="24"/>
+                <w:szCs w:val="24"/>
+              </w:rPr>
+              <w:instrText xml:space="preserve"> PAGEREF _Toc100762558 \h </w:instrText>
             </w:r>
             <w:r>
               <w:rPr>
                 <w:noProof/>
                 <w:webHidden/>
+                <w:sz w:val="24"/>
+                <w:szCs w:val="24"/>
               </w:rPr>
             </w:r>
             <w:r>
               <w:rPr>
                 <w:noProof/>
                 <w:webHidden/>
+                <w:sz w:val="24"/>
+                <w:szCs w:val="24"/>
               </w:rPr>
               <w:fldChar w:fldCharType="separate"/>
             </w:r>
@@ -4262,6 +4549,8 @@
               <w:rPr>
                 <w:noProof/>
                 <w:webHidden/>
+                <w:sz w:val="24"/>
+                <w:szCs w:val="24"/>
               </w:rPr>
               <w:t>11</w:t>
             </w:r>
@@ -4269,37 +4558,21 @@
               <w:rPr>
                 <w:noProof/>
                 <w:webHidden/>
+                <w:sz w:val="24"/>
+                <w:szCs w:val="24"/>
               </w:rPr>
               <w:fldChar w:fldCharType="end"/>
             </w:r>
           </w:hyperlink>
         </w:p>
         <w:p>
-          <w:pPr>
-            <w:tabs>
-              <w:tab w:val="right" w:pos="9614"/>
-            </w:tabs>
-            <w:spacing w:before="200" w:after="80" w:line="240" w:lineRule="auto"/>
-            <w:jc w:val="both"/>
-            <w:rPr>
-              <w:rFonts w:ascii="Times New Roman" w:eastAsia="Times New Roman" w:hAnsi="Times New Roman" w:cs="Times New Roman"/>
-              <w:b/>
-            </w:rPr>
-          </w:pPr>
           <w:r>
             <w:fldChar w:fldCharType="end"/>
           </w:r>
         </w:p>
       </w:sdtContent>
     </w:sdt>
-    <w:p>
-      <w:bookmarkStart w:id="0" w:name="_2o800ao520bz" w:colFirst="0" w:colLast="0"/>
-      <w:bookmarkStart w:id="1" w:name="_s6x5oci28bmk" w:colFirst="0" w:colLast="0"/>
-      <w:bookmarkStart w:id="2" w:name="_s12r505cj9sw" w:colFirst="0" w:colLast="0"/>
-      <w:bookmarkEnd w:id="0"/>
-      <w:bookmarkEnd w:id="1"/>
-      <w:bookmarkEnd w:id="2"/>
-    </w:p>
+    <w:p/>
     <w:p/>
     <w:p/>
     <w:p/>
@@ -4316,7 +4589,7 @@
         </w:rPr>
       </w:pPr>
       <w:bookmarkStart w:id="3" w:name="_8216zra19mpd" w:colFirst="0" w:colLast="0"/>
-      <w:bookmarkStart w:id="4" w:name="_Toc99554382"/>
+      <w:bookmarkStart w:id="4" w:name="_Toc100762544"/>
       <w:bookmarkEnd w:id="3"/>
       <w:r>
         <w:rPr>
@@ -4563,6 +4836,7 @@
         <w:rPr>
           <w:rFonts w:ascii="Times New Roman" w:eastAsia="Times New Roman" w:hAnsi="Times New Roman" w:cs="Times New Roman"/>
         </w:rPr>
+        <w:lastRenderedPageBreak/>
         <w:br w:type="page"/>
       </w:r>
     </w:p>
@@ -4580,7 +4854,7 @@
           <w:bCs/>
         </w:rPr>
       </w:pPr>
-      <w:bookmarkStart w:id="6" w:name="_Toc99554383"/>
+      <w:bookmarkStart w:id="6" w:name="_Toc100762545"/>
       <w:r>
         <w:rPr>
           <w:rFonts w:ascii="Times New Roman" w:eastAsia="Times New Roman" w:hAnsi="Times New Roman" w:cs="Times New Roman"/>
@@ -4607,6 +4881,14 @@
           <w:sz w:val="24"/>
           <w:szCs w:val="24"/>
         </w:rPr>
+        <w:tab/>
+      </w:r>
+      <w:r>
+        <w:rPr>
+          <w:rFonts w:ascii="Times New Roman" w:eastAsia="Times New Roman" w:hAnsi="Times New Roman" w:cs="Times New Roman"/>
+          <w:sz w:val="24"/>
+          <w:szCs w:val="24"/>
+        </w:rPr>
         <w:t>This Release Management Plan documents the process and considerations for the incremental release for the Game Development Project titled “</w:t>
       </w:r>
       <w:proofErr w:type="spellStart"/>
@@ -4681,15 +4963,15 @@
           <w:sz w:val="24"/>
           <w:szCs w:val="24"/>
         </w:rPr>
-        <w:t xml:space="preserve"> movement to encourage teenagers and young </w:t>
-      </w:r>
-      <w:r>
-        <w:rPr>
-          <w:rFonts w:ascii="Times New Roman" w:eastAsia="Times New Roman" w:hAnsi="Times New Roman" w:cs="Times New Roman"/>
-          <w:sz w:val="24"/>
-          <w:szCs w:val="24"/>
-        </w:rPr>
-        <w:t>adults to maintain a healthy lifestyle through sports, as part of Sports Singapore’s effort to encourage healthy living as COVID-19 eases.</w:t>
+        <w:t xml:space="preserve"> movement to encourage teenagers and young adults to maintain a healthy lifestyle through sports, as part of Sports Singapore’s effort to encourage healthy living as COVID-19 eases.</w:t>
+      </w:r>
+      <w:r>
+        <w:rPr>
+          <w:rFonts w:ascii="Times New Roman" w:eastAsia="Times New Roman" w:hAnsi="Times New Roman" w:cs="Times New Roman"/>
+          <w:sz w:val="24"/>
+          <w:szCs w:val="24"/>
+        </w:rPr>
+        <w:tab/>
       </w:r>
     </w:p>
     <w:p>
@@ -4704,6 +4986,7 @@
     </w:p>
     <w:p>
       <w:pPr>
+        <w:ind w:firstLine="720"/>
         <w:jc w:val="both"/>
         <w:rPr>
           <w:rFonts w:ascii="Times New Roman" w:eastAsia="Times New Roman" w:hAnsi="Times New Roman" w:cs="Times New Roman"/>
@@ -4717,15 +5000,7 @@
           <w:sz w:val="24"/>
           <w:szCs w:val="24"/>
         </w:rPr>
-        <w:t>This document will encompass the team’s release approach and strategy. Types of release include internal incremental</w:t>
-      </w:r>
-      <w:r>
-        <w:rPr>
-          <w:rFonts w:ascii="Times New Roman" w:eastAsia="Times New Roman" w:hAnsi="Times New Roman" w:cs="Times New Roman"/>
-          <w:sz w:val="24"/>
-          <w:szCs w:val="24"/>
-        </w:rPr>
-        <w:t xml:space="preserve"> release for the test team, as well as external releases for the customer. Information regarding management and monitoring of releases in the Operations and Maintenance Phase will also be included.</w:t>
+        <w:t>This document will encompass the team’s release approach and strategy. Types of release include internal incremental release for the test team, as well as external releases for the customer. Information regarding management and monitoring of releases in the Operations and Maintenance Phase will also be included.</w:t>
       </w:r>
     </w:p>
     <w:p>
@@ -4757,7 +5032,7 @@
         </w:rPr>
       </w:pPr>
       <w:bookmarkStart w:id="7" w:name="_sff3q2tn0rwy" w:colFirst="0" w:colLast="0"/>
-      <w:bookmarkStart w:id="8" w:name="_Toc99554384"/>
+      <w:bookmarkStart w:id="8" w:name="_Toc100762546"/>
       <w:bookmarkEnd w:id="7"/>
       <w:r>
         <w:rPr>
@@ -4816,8 +5091,8 @@
       <w:tblGrid>
         <w:gridCol w:w="630"/>
         <w:gridCol w:w="4050"/>
-        <w:gridCol w:w="2340"/>
-        <w:gridCol w:w="2340"/>
+        <w:gridCol w:w="2540"/>
+        <w:gridCol w:w="2140"/>
       </w:tblGrid>
       <w:tr>
         <w:tc>
@@ -4904,7 +5179,7 @@
         </w:tc>
         <w:tc>
           <w:tcPr>
-            <w:tcW w:w="2340" w:type="dxa"/>
+            <w:tcW w:w="2540" w:type="dxa"/>
             <w:shd w:val="clear" w:color="auto" w:fill="999999"/>
             <w:tcMar>
               <w:top w:w="100" w:type="dxa"/>
@@ -4945,7 +5220,7 @@
         </w:tc>
         <w:tc>
           <w:tcPr>
-            <w:tcW w:w="2340" w:type="dxa"/>
+            <w:tcW w:w="2140" w:type="dxa"/>
             <w:shd w:val="clear" w:color="auto" w:fill="999999"/>
             <w:tcMar>
               <w:top w:w="100" w:type="dxa"/>
@@ -5047,13 +5322,22 @@
                 <w:sz w:val="24"/>
                 <w:szCs w:val="24"/>
               </w:rPr>
-              <w:t>1.0</w:t>
-            </w:r>
-          </w:p>
-        </w:tc>
-        <w:tc>
-          <w:tcPr>
-            <w:tcW w:w="2340" w:type="dxa"/>
+              <w:t>1.</w:t>
+            </w:r>
+            <w:r>
+              <w:rPr>
+                <w:rFonts w:ascii="Times New Roman" w:eastAsia="Times New Roman" w:hAnsi="Times New Roman" w:cs="Times New Roman"/>
+                <w:color w:val="16191F"/>
+                <w:sz w:val="24"/>
+                <w:szCs w:val="24"/>
+              </w:rPr>
+              <w:t>1</w:t>
+            </w:r>
+          </w:p>
+        </w:tc>
+        <w:tc>
+          <w:tcPr>
+            <w:tcW w:w="2540" w:type="dxa"/>
           </w:tcPr>
           <w:p>
             <w:pPr>
@@ -5073,13 +5357,22 @@
                 <w:sz w:val="24"/>
                 <w:szCs w:val="24"/>
               </w:rPr>
-              <w:t>SportZ_Project_Plan_V1.0</w:t>
-            </w:r>
-          </w:p>
-        </w:tc>
-        <w:tc>
-          <w:tcPr>
-            <w:tcW w:w="2340" w:type="dxa"/>
+              <w:t>SportZ_Project_Plan_V1.</w:t>
+            </w:r>
+            <w:r>
+              <w:rPr>
+                <w:rFonts w:ascii="Times New Roman" w:eastAsia="Times New Roman" w:hAnsi="Times New Roman" w:cs="Times New Roman"/>
+                <w:color w:val="16191F"/>
+                <w:sz w:val="24"/>
+                <w:szCs w:val="24"/>
+              </w:rPr>
+              <w:t>1</w:t>
+            </w:r>
+          </w:p>
+        </w:tc>
+        <w:tc>
+          <w:tcPr>
+            <w:tcW w:w="2140" w:type="dxa"/>
             <w:shd w:val="clear" w:color="auto" w:fill="auto"/>
             <w:tcMar>
               <w:top w:w="100" w:type="dxa"/>
@@ -5183,7 +5476,7 @@
         </w:tc>
         <w:tc>
           <w:tcPr>
-            <w:tcW w:w="2340" w:type="dxa"/>
+            <w:tcW w:w="2540" w:type="dxa"/>
           </w:tcPr>
           <w:p>
             <w:pPr>
@@ -5211,13 +5504,21 @@
                 <w:sz w:val="24"/>
                 <w:szCs w:val="24"/>
               </w:rPr>
-              <w:t xml:space="preserve"> On_Software_Maintainability_V1.0</w:t>
-            </w:r>
-          </w:p>
-        </w:tc>
-        <w:tc>
-          <w:tcPr>
-            <w:tcW w:w="2340" w:type="dxa"/>
+              <w:t xml:space="preserve"> </w:t>
+            </w:r>
+            <w:r>
+              <w:rPr>
+                <w:rFonts w:ascii="Times New Roman" w:eastAsia="Times New Roman" w:hAnsi="Times New Roman" w:cs="Times New Roman"/>
+                <w:sz w:val="24"/>
+                <w:szCs w:val="24"/>
+              </w:rPr>
+              <w:t>On_Software_Maintainability_V1.0</w:t>
+            </w:r>
+          </w:p>
+        </w:tc>
+        <w:tc>
+          <w:tcPr>
+            <w:tcW w:w="2140" w:type="dxa"/>
             <w:shd w:val="clear" w:color="auto" w:fill="auto"/>
             <w:tcMar>
               <w:top w:w="100" w:type="dxa"/>
@@ -5321,13 +5622,21 @@
                 <w:sz w:val="24"/>
                 <w:szCs w:val="24"/>
               </w:rPr>
-              <w:t>1.2</w:t>
-            </w:r>
-          </w:p>
-        </w:tc>
-        <w:tc>
-          <w:tcPr>
-            <w:tcW w:w="2340" w:type="dxa"/>
+              <w:t>1.</w:t>
+            </w:r>
+            <w:r>
+              <w:rPr>
+                <w:rFonts w:ascii="Times New Roman" w:eastAsia="Times New Roman" w:hAnsi="Times New Roman" w:cs="Times New Roman"/>
+                <w:sz w:val="24"/>
+                <w:szCs w:val="24"/>
+              </w:rPr>
+              <w:t>3</w:t>
+            </w:r>
+          </w:p>
+        </w:tc>
+        <w:tc>
+          <w:tcPr>
+            <w:tcW w:w="2540" w:type="dxa"/>
           </w:tcPr>
           <w:p>
             <w:pPr>
@@ -5345,13 +5654,21 @@
                 <w:sz w:val="24"/>
                 <w:szCs w:val="24"/>
               </w:rPr>
-              <w:t>SportZ_Risk_Management_Plan_V1.2</w:t>
-            </w:r>
-          </w:p>
-        </w:tc>
-        <w:tc>
-          <w:tcPr>
-            <w:tcW w:w="2340" w:type="dxa"/>
+              <w:t>SportZ_Risk_Management_Plan_V1.</w:t>
+            </w:r>
+            <w:r>
+              <w:rPr>
+                <w:rFonts w:ascii="Times New Roman" w:eastAsia="Times New Roman" w:hAnsi="Times New Roman" w:cs="Times New Roman"/>
+                <w:sz w:val="24"/>
+                <w:szCs w:val="24"/>
+              </w:rPr>
+              <w:t>3</w:t>
+            </w:r>
+          </w:p>
+        </w:tc>
+        <w:tc>
+          <w:tcPr>
+            <w:tcW w:w="2140" w:type="dxa"/>
             <w:shd w:val="clear" w:color="auto" w:fill="auto"/>
             <w:tcMar>
               <w:top w:w="100" w:type="dxa"/>
@@ -5449,13 +5766,21 @@
                 <w:sz w:val="24"/>
                 <w:szCs w:val="24"/>
               </w:rPr>
-              <w:t>1.1</w:t>
-            </w:r>
-          </w:p>
-        </w:tc>
-        <w:tc>
-          <w:tcPr>
-            <w:tcW w:w="2340" w:type="dxa"/>
+              <w:t>1.</w:t>
+            </w:r>
+            <w:r>
+              <w:rPr>
+                <w:rFonts w:ascii="Times New Roman" w:eastAsia="Times New Roman" w:hAnsi="Times New Roman" w:cs="Times New Roman"/>
+                <w:sz w:val="24"/>
+                <w:szCs w:val="24"/>
+              </w:rPr>
+              <w:t>2</w:t>
+            </w:r>
+          </w:p>
+        </w:tc>
+        <w:tc>
+          <w:tcPr>
+            <w:tcW w:w="2540" w:type="dxa"/>
           </w:tcPr>
           <w:p>
             <w:pPr>
@@ -5473,13 +5798,21 @@
                 <w:sz w:val="24"/>
                 <w:szCs w:val="24"/>
               </w:rPr>
-              <w:t>SportZ_Configuration_Management_Plan_V1.1</w:t>
-            </w:r>
-          </w:p>
-        </w:tc>
-        <w:tc>
-          <w:tcPr>
-            <w:tcW w:w="2340" w:type="dxa"/>
+              <w:t>SportZ_Configuration_Management_Plan_V1.</w:t>
+            </w:r>
+            <w:r>
+              <w:rPr>
+                <w:rFonts w:ascii="Times New Roman" w:eastAsia="Times New Roman" w:hAnsi="Times New Roman" w:cs="Times New Roman"/>
+                <w:sz w:val="24"/>
+                <w:szCs w:val="24"/>
+              </w:rPr>
+              <w:t>2</w:t>
+            </w:r>
+          </w:p>
+        </w:tc>
+        <w:tc>
+          <w:tcPr>
+            <w:tcW w:w="2140" w:type="dxa"/>
             <w:shd w:val="clear" w:color="auto" w:fill="auto"/>
             <w:tcMar>
               <w:top w:w="100" w:type="dxa"/>
@@ -5536,6 +5869,22 @@
     </w:p>
     <w:p>
       <w:pPr>
+        <w:jc w:val="both"/>
+        <w:rPr>
+          <w:rFonts w:ascii="Times New Roman" w:eastAsia="Times New Roman" w:hAnsi="Times New Roman" w:cs="Times New Roman"/>
+        </w:rPr>
+      </w:pPr>
+    </w:p>
+    <w:p>
+      <w:pPr>
+        <w:jc w:val="both"/>
+        <w:rPr>
+          <w:rFonts w:ascii="Times New Roman" w:eastAsia="Times New Roman" w:hAnsi="Times New Roman" w:cs="Times New Roman"/>
+        </w:rPr>
+      </w:pPr>
+    </w:p>
+    <w:p>
+      <w:pPr>
         <w:pStyle w:val="Heading1"/>
         <w:numPr>
           <w:ilvl w:val="0"/>
@@ -5549,7 +5898,7 @@
         </w:rPr>
       </w:pPr>
       <w:bookmarkStart w:id="10" w:name="_5ic8mlmkkqbg" w:colFirst="0" w:colLast="0"/>
-      <w:bookmarkStart w:id="11" w:name="_Toc99554385"/>
+      <w:bookmarkStart w:id="11" w:name="_Toc100762547"/>
       <w:bookmarkEnd w:id="10"/>
       <w:r>
         <w:rPr>
@@ -5563,6 +5912,7 @@
     </w:p>
     <w:p>
       <w:pPr>
+        <w:ind w:firstLine="720"/>
         <w:jc w:val="both"/>
         <w:rPr>
           <w:rFonts w:ascii="Times New Roman" w:eastAsia="Times New Roman" w:hAnsi="Times New Roman" w:cs="Times New Roman"/>
@@ -5594,7 +5944,7 @@
           <w:sz w:val="24"/>
           <w:szCs w:val="24"/>
         </w:rPr>
-        <w:t xml:space="preserve">Plan is created to provide information on the different releases of this software project, including internal test releases and </w:t>
+        <w:t xml:space="preserve">Plan is </w:t>
       </w:r>
       <w:r>
         <w:rPr>
@@ -5603,7 +5953,7 @@
           <w:szCs w:val="24"/>
         </w:rPr>
         <w:lastRenderedPageBreak/>
-        <w:t>external public releases. Contents of each release alongside the release schedule will be included in this document.</w:t>
+        <w:t>created to provide information on the different releases of this software project, including internal test releases and external public releases. Contents of each release alongside the release schedule will be included in this document.</w:t>
       </w:r>
     </w:p>
     <w:p>
@@ -5629,7 +5979,7 @@
         </w:rPr>
       </w:pPr>
       <w:bookmarkStart w:id="12" w:name="_84ku98l3toj0" w:colFirst="0" w:colLast="0"/>
-      <w:bookmarkStart w:id="13" w:name="_Toc99554386"/>
+      <w:bookmarkStart w:id="13" w:name="_Toc100762548"/>
       <w:bookmarkEnd w:id="12"/>
       <w:r>
         <w:rPr>
@@ -5651,7 +6001,7 @@
         </w:rPr>
       </w:pPr>
       <w:bookmarkStart w:id="14" w:name="_kcrp0f6gwbdg" w:colFirst="0" w:colLast="0"/>
-      <w:bookmarkStart w:id="15" w:name="_Toc99554387"/>
+      <w:bookmarkStart w:id="15" w:name="_Toc100762549"/>
       <w:bookmarkEnd w:id="14"/>
       <w:r>
         <w:rPr>
@@ -5660,6 +6010,43 @@
         <w:t>4.1. Assumptions</w:t>
       </w:r>
       <w:bookmarkEnd w:id="15"/>
+    </w:p>
+    <w:p>
+      <w:pPr>
+        <w:ind w:left="720" w:firstLine="720"/>
+        <w:jc w:val="both"/>
+        <w:rPr>
+          <w:rFonts w:ascii="Times New Roman" w:eastAsia="Times New Roman" w:hAnsi="Times New Roman" w:cs="Times New Roman"/>
+          <w:sz w:val="24"/>
+          <w:szCs w:val="24"/>
+        </w:rPr>
+      </w:pPr>
+      <w:r>
+        <w:rPr>
+          <w:rFonts w:ascii="Times New Roman" w:eastAsia="Times New Roman" w:hAnsi="Times New Roman" w:cs="Times New Roman"/>
+          <w:sz w:val="24"/>
+          <w:szCs w:val="24"/>
+        </w:rPr>
+        <w:t xml:space="preserve">For every release, the software is assumed to have gone through the quality process for testing, </w:t>
+      </w:r>
+      <w:proofErr w:type="gramStart"/>
+      <w:r>
+        <w:rPr>
+          <w:rFonts w:ascii="Times New Roman" w:eastAsia="Times New Roman" w:hAnsi="Times New Roman" w:cs="Times New Roman"/>
+          <w:sz w:val="24"/>
+          <w:szCs w:val="24"/>
+        </w:rPr>
+        <w:t>verification</w:t>
+      </w:r>
+      <w:proofErr w:type="gramEnd"/>
+      <w:r>
+        <w:rPr>
+          <w:rFonts w:ascii="Times New Roman" w:eastAsia="Times New Roman" w:hAnsi="Times New Roman" w:cs="Times New Roman"/>
+          <w:sz w:val="24"/>
+          <w:szCs w:val="24"/>
+        </w:rPr>
+        <w:t xml:space="preserve"> and validation. For internal test releases, the stipulated units and components for the incremental delivery are expected to be completed so that unit testing can be performed. </w:t>
+      </w:r>
     </w:p>
     <w:p>
       <w:pPr>
@@ -5671,14 +6058,44 @@
           <w:szCs w:val="24"/>
         </w:rPr>
       </w:pPr>
-      <w:r>
-        <w:rPr>
-          <w:rFonts w:ascii="Times New Roman" w:eastAsia="Times New Roman" w:hAnsi="Times New Roman" w:cs="Times New Roman"/>
-          <w:sz w:val="24"/>
-          <w:szCs w:val="24"/>
-        </w:rPr>
-        <w:t xml:space="preserve">For every release, the software is assumed to have gone through the quality process for testing, </w:t>
-      </w:r>
+    </w:p>
+    <w:p>
+      <w:pPr>
+        <w:ind w:left="720" w:firstLine="720"/>
+        <w:jc w:val="both"/>
+        <w:rPr>
+          <w:rFonts w:ascii="Times New Roman" w:eastAsia="Times New Roman" w:hAnsi="Times New Roman" w:cs="Times New Roman"/>
+          <w:sz w:val="24"/>
+          <w:szCs w:val="24"/>
+        </w:rPr>
+      </w:pPr>
+      <w:r>
+        <w:rPr>
+          <w:rFonts w:ascii="Times New Roman" w:eastAsia="Times New Roman" w:hAnsi="Times New Roman" w:cs="Times New Roman"/>
+          <w:sz w:val="24"/>
+          <w:szCs w:val="24"/>
+        </w:rPr>
+        <w:t xml:space="preserve">As </w:t>
+      </w:r>
+      <w:proofErr w:type="spellStart"/>
+      <w:r>
+        <w:rPr>
+          <w:rFonts w:ascii="Times New Roman" w:eastAsia="Times New Roman" w:hAnsi="Times New Roman" w:cs="Times New Roman"/>
+          <w:sz w:val="24"/>
+          <w:szCs w:val="24"/>
+        </w:rPr>
+        <w:t>SportZ</w:t>
+      </w:r>
+      <w:proofErr w:type="spellEnd"/>
+      <w:r>
+        <w:rPr>
+          <w:rFonts w:ascii="Times New Roman" w:eastAsia="Times New Roman" w:hAnsi="Times New Roman" w:cs="Times New Roman"/>
+          <w:sz w:val="24"/>
+          <w:szCs w:val="24"/>
+        </w:rPr>
+        <w:t xml:space="preserve"> is a standalone software without dependencies on external software or systems for deployment, the primary and only software related dependency is the version of Unity3D engine used, as this can affect the required files, operating systems and hardware requirements for the software on each </w:t>
+      </w:r>
+      <w:proofErr w:type="spellStart"/>
       <w:proofErr w:type="gramStart"/>
       <w:r>
         <w:rPr>
@@ -5686,8 +6103,9 @@
           <w:sz w:val="24"/>
           <w:szCs w:val="24"/>
         </w:rPr>
-        <w:t>verification</w:t>
-      </w:r>
+        <w:t>release.However</w:t>
+      </w:r>
+      <w:proofErr w:type="spellEnd"/>
       <w:proofErr w:type="gramEnd"/>
       <w:r>
         <w:rPr>
@@ -5695,15 +6113,25 @@
           <w:sz w:val="24"/>
           <w:szCs w:val="24"/>
         </w:rPr>
-        <w:t xml:space="preserve"> and validation. For internal test releases, the stipulated units and components for</w:t>
-      </w:r>
-      <w:r>
-        <w:rPr>
-          <w:rFonts w:ascii="Times New Roman" w:eastAsia="Times New Roman" w:hAnsi="Times New Roman" w:cs="Times New Roman"/>
-          <w:sz w:val="24"/>
-          <w:szCs w:val="24"/>
-        </w:rPr>
-        <w:t xml:space="preserve"> the incremental delivery are expected to be completed so that unit testing can be performed. </w:t>
+        <w:t xml:space="preserve">, development of </w:t>
+      </w:r>
+      <w:proofErr w:type="spellStart"/>
+      <w:r>
+        <w:rPr>
+          <w:rFonts w:ascii="Times New Roman" w:eastAsia="Times New Roman" w:hAnsi="Times New Roman" w:cs="Times New Roman"/>
+          <w:sz w:val="24"/>
+          <w:szCs w:val="24"/>
+        </w:rPr>
+        <w:t>SportZ</w:t>
+      </w:r>
+      <w:proofErr w:type="spellEnd"/>
+      <w:r>
+        <w:rPr>
+          <w:rFonts w:ascii="Times New Roman" w:eastAsia="Times New Roman" w:hAnsi="Times New Roman" w:cs="Times New Roman"/>
+          <w:sz w:val="24"/>
+          <w:szCs w:val="24"/>
+        </w:rPr>
+        <w:t xml:space="preserve"> is assumed to stay on one consistent stable version of Unity3D, which would remove deployment dependencies from this project.</w:t>
       </w:r>
     </w:p>
     <w:p>
@@ -5719,166 +6147,47 @@
     </w:p>
     <w:p>
       <w:pPr>
+        <w:ind w:left="720" w:firstLine="720"/>
+        <w:jc w:val="both"/>
+        <w:rPr>
+          <w:rFonts w:ascii="Times New Roman" w:eastAsia="Times New Roman" w:hAnsi="Times New Roman" w:cs="Times New Roman"/>
+          <w:sz w:val="24"/>
+          <w:szCs w:val="24"/>
+        </w:rPr>
+      </w:pPr>
+      <w:r>
+        <w:rPr>
+          <w:rFonts w:ascii="Times New Roman" w:eastAsia="Times New Roman" w:hAnsi="Times New Roman" w:cs="Times New Roman"/>
+          <w:sz w:val="24"/>
+          <w:szCs w:val="24"/>
+        </w:rPr>
+        <w:t xml:space="preserve">Below are some of the other assumptions that were made throughout the development of </w:t>
+      </w:r>
+      <w:proofErr w:type="spellStart"/>
+      <w:r>
+        <w:rPr>
+          <w:rFonts w:ascii="Times New Roman" w:eastAsia="Times New Roman" w:hAnsi="Times New Roman" w:cs="Times New Roman"/>
+          <w:sz w:val="24"/>
+          <w:szCs w:val="24"/>
+        </w:rPr>
+        <w:t>SportZ</w:t>
+      </w:r>
+      <w:proofErr w:type="spellEnd"/>
+      <w:r>
+        <w:rPr>
+          <w:rFonts w:ascii="Times New Roman" w:eastAsia="Times New Roman" w:hAnsi="Times New Roman" w:cs="Times New Roman"/>
+          <w:sz w:val="24"/>
+          <w:szCs w:val="24"/>
+        </w:rPr>
+        <w:t>.</w:t>
+      </w:r>
+    </w:p>
+    <w:p>
+      <w:pPr>
         <w:ind w:left="720"/>
         <w:jc w:val="both"/>
         <w:rPr>
           <w:rFonts w:ascii="Times New Roman" w:eastAsia="Times New Roman" w:hAnsi="Times New Roman" w:cs="Times New Roman"/>
-          <w:sz w:val="24"/>
-          <w:szCs w:val="24"/>
-        </w:rPr>
-      </w:pPr>
-      <w:r>
-        <w:rPr>
-          <w:rFonts w:ascii="Times New Roman" w:eastAsia="Times New Roman" w:hAnsi="Times New Roman" w:cs="Times New Roman"/>
-          <w:sz w:val="24"/>
-          <w:szCs w:val="24"/>
-        </w:rPr>
-        <w:t xml:space="preserve">As </w:t>
-      </w:r>
-      <w:proofErr w:type="spellStart"/>
-      <w:r>
-        <w:rPr>
-          <w:rFonts w:ascii="Times New Roman" w:eastAsia="Times New Roman" w:hAnsi="Times New Roman" w:cs="Times New Roman"/>
-          <w:sz w:val="24"/>
-          <w:szCs w:val="24"/>
-        </w:rPr>
-        <w:t>SportZ</w:t>
-      </w:r>
-      <w:proofErr w:type="spellEnd"/>
-      <w:r>
-        <w:rPr>
-          <w:rFonts w:ascii="Times New Roman" w:eastAsia="Times New Roman" w:hAnsi="Times New Roman" w:cs="Times New Roman"/>
-          <w:sz w:val="24"/>
-          <w:szCs w:val="24"/>
-        </w:rPr>
-        <w:t xml:space="preserve"> is a standalone software without dependencies on external software or systems for deployment, the primary and only software related dependency is the </w:t>
-      </w:r>
-      <w:r>
-        <w:rPr>
-          <w:rFonts w:ascii="Times New Roman" w:eastAsia="Times New Roman" w:hAnsi="Times New Roman" w:cs="Times New Roman"/>
-          <w:sz w:val="24"/>
-          <w:szCs w:val="24"/>
-        </w:rPr>
-        <w:t xml:space="preserve">version of Unity3D engine used, as this can affect the required files, operating </w:t>
-      </w:r>
-      <w:proofErr w:type="gramStart"/>
-      <w:r>
-        <w:rPr>
-          <w:rFonts w:ascii="Times New Roman" w:eastAsia="Times New Roman" w:hAnsi="Times New Roman" w:cs="Times New Roman"/>
-          <w:sz w:val="24"/>
-          <w:szCs w:val="24"/>
-        </w:rPr>
-        <w:t>systems</w:t>
-      </w:r>
-      <w:proofErr w:type="gramEnd"/>
-      <w:r>
-        <w:rPr>
-          <w:rFonts w:ascii="Times New Roman" w:eastAsia="Times New Roman" w:hAnsi="Times New Roman" w:cs="Times New Roman"/>
-          <w:sz w:val="24"/>
-          <w:szCs w:val="24"/>
-        </w:rPr>
-        <w:t xml:space="preserve"> and hardware requirements for the software on each release.</w:t>
-      </w:r>
-    </w:p>
-    <w:p>
-      <w:pPr>
-        <w:ind w:left="720"/>
-        <w:jc w:val="both"/>
-        <w:rPr>
-          <w:rFonts w:ascii="Times New Roman" w:eastAsia="Times New Roman" w:hAnsi="Times New Roman" w:cs="Times New Roman"/>
-          <w:sz w:val="24"/>
-          <w:szCs w:val="24"/>
-        </w:rPr>
-      </w:pPr>
-      <w:r>
-        <w:rPr>
-          <w:rFonts w:ascii="Times New Roman" w:eastAsia="Times New Roman" w:hAnsi="Times New Roman" w:cs="Times New Roman"/>
-          <w:sz w:val="24"/>
-          <w:szCs w:val="24"/>
-        </w:rPr>
-        <w:t xml:space="preserve">However, development of </w:t>
-      </w:r>
-      <w:proofErr w:type="spellStart"/>
-      <w:r>
-        <w:rPr>
-          <w:rFonts w:ascii="Times New Roman" w:eastAsia="Times New Roman" w:hAnsi="Times New Roman" w:cs="Times New Roman"/>
-          <w:sz w:val="24"/>
-          <w:szCs w:val="24"/>
-        </w:rPr>
-        <w:t>SportZ</w:t>
-      </w:r>
-      <w:proofErr w:type="spellEnd"/>
-      <w:r>
-        <w:rPr>
-          <w:rFonts w:ascii="Times New Roman" w:eastAsia="Times New Roman" w:hAnsi="Times New Roman" w:cs="Times New Roman"/>
-          <w:sz w:val="24"/>
-          <w:szCs w:val="24"/>
-        </w:rPr>
-        <w:t xml:space="preserve"> is assumed to stay on one consistent stable version of Unity3D, which would </w:t>
-      </w:r>
-      <w:r>
-        <w:rPr>
-          <w:rFonts w:ascii="Times New Roman" w:eastAsia="Times New Roman" w:hAnsi="Times New Roman" w:cs="Times New Roman"/>
-          <w:sz w:val="24"/>
-          <w:szCs w:val="24"/>
-        </w:rPr>
-        <w:t>remove deployment dependencies from this project.</w:t>
-      </w:r>
-    </w:p>
-    <w:p>
-      <w:pPr>
-        <w:ind w:left="720"/>
-        <w:jc w:val="both"/>
-        <w:rPr>
-          <w:rFonts w:ascii="Times New Roman" w:eastAsia="Times New Roman" w:hAnsi="Times New Roman" w:cs="Times New Roman"/>
-          <w:sz w:val="24"/>
-          <w:szCs w:val="24"/>
-        </w:rPr>
-      </w:pPr>
-    </w:p>
-    <w:p>
-      <w:pPr>
-        <w:ind w:left="720"/>
-        <w:jc w:val="both"/>
-        <w:rPr>
-          <w:rFonts w:ascii="Times New Roman" w:eastAsia="Times New Roman" w:hAnsi="Times New Roman" w:cs="Times New Roman"/>
-          <w:sz w:val="24"/>
-          <w:szCs w:val="24"/>
-        </w:rPr>
-      </w:pPr>
-      <w:r>
-        <w:rPr>
-          <w:rFonts w:ascii="Times New Roman" w:eastAsia="Times New Roman" w:hAnsi="Times New Roman" w:cs="Times New Roman"/>
-          <w:sz w:val="24"/>
-          <w:szCs w:val="24"/>
-        </w:rPr>
-        <w:t xml:space="preserve">Below are some of the other assumptions that were made throughout the development of </w:t>
-      </w:r>
-      <w:proofErr w:type="spellStart"/>
-      <w:r>
-        <w:rPr>
-          <w:rFonts w:ascii="Times New Roman" w:eastAsia="Times New Roman" w:hAnsi="Times New Roman" w:cs="Times New Roman"/>
-          <w:sz w:val="24"/>
-          <w:szCs w:val="24"/>
-        </w:rPr>
-        <w:t>SportZ</w:t>
-      </w:r>
-      <w:proofErr w:type="spellEnd"/>
-      <w:r>
-        <w:rPr>
-          <w:rFonts w:ascii="Times New Roman" w:eastAsia="Times New Roman" w:hAnsi="Times New Roman" w:cs="Times New Roman"/>
-          <w:sz w:val="24"/>
-          <w:szCs w:val="24"/>
-        </w:rPr>
-        <w:t>.</w:t>
-      </w:r>
-    </w:p>
-    <w:p>
-      <w:pPr>
-        <w:ind w:left="720"/>
-        <w:jc w:val="both"/>
-        <w:rPr>
-          <w:rFonts w:ascii="Times New Roman" w:eastAsia="Times New Roman" w:hAnsi="Times New Roman" w:cs="Times New Roman"/>
         </w:rPr>
       </w:pPr>
     </w:p>
@@ -5946,15 +6255,7 @@
           <w:sz w:val="24"/>
           <w:szCs w:val="24"/>
         </w:rPr>
-        <w:t xml:space="preserve"> are expected to work well with each other as well as being able to deliver their work on time where deadlines agreed during team meetings will be met. During the project’s duration, members are also assumed to remain on the team, wit</w:t>
-      </w:r>
-      <w:r>
-        <w:rPr>
-          <w:rFonts w:ascii="Times New Roman" w:eastAsia="Times New Roman" w:hAnsi="Times New Roman" w:cs="Times New Roman"/>
-          <w:sz w:val="24"/>
-          <w:szCs w:val="24"/>
-        </w:rPr>
-        <w:t>h no one leaving the team.</w:t>
+        <w:t xml:space="preserve"> are expected to work well with each other as well as being able to deliver their work on time where deadlines agreed during team meetings will be met. During the project’s duration, members are also assumed to remain on the team, with no one leaving the team.</w:t>
       </w:r>
     </w:p>
     <w:p>
@@ -6092,15 +6393,7 @@
           <w:sz w:val="24"/>
           <w:szCs w:val="24"/>
         </w:rPr>
-        <w:t xml:space="preserve"> are to follow the Gantt chart that h</w:t>
-      </w:r>
-      <w:r>
-        <w:rPr>
-          <w:rFonts w:ascii="Times New Roman" w:eastAsia="Times New Roman" w:hAnsi="Times New Roman" w:cs="Times New Roman"/>
-          <w:sz w:val="24"/>
-          <w:szCs w:val="24"/>
-        </w:rPr>
-        <w:t>as been generated by the team. In an event where there are miscalculations in the amount of time allocated, it is expected that the project schedule will not be extended beyond a maximum of 2 weeks.</w:t>
+        <w:t xml:space="preserve"> are to follow the Gantt chart that has been generated by the team. In an event where there are miscalculations in the amount of time allocated, it is expected that the project schedule will not be extended beyond a maximum of 2 weeks.</w:t>
       </w:r>
     </w:p>
     <w:p>
@@ -6113,7 +6406,7 @@
         </w:rPr>
       </w:pPr>
       <w:bookmarkStart w:id="16" w:name="_bjiuq4tzfut" w:colFirst="0" w:colLast="0"/>
-      <w:bookmarkStart w:id="17" w:name="_Toc99554388"/>
+      <w:bookmarkStart w:id="17" w:name="_Toc100762550"/>
       <w:bookmarkEnd w:id="16"/>
       <w:r>
         <w:rPr>
@@ -6126,7 +6419,7 @@
     </w:p>
     <w:p>
       <w:pPr>
-        <w:ind w:left="720"/>
+        <w:ind w:left="720" w:firstLine="720"/>
         <w:jc w:val="both"/>
         <w:rPr>
           <w:rFonts w:ascii="Times New Roman" w:eastAsia="Times New Roman" w:hAnsi="Times New Roman" w:cs="Times New Roman"/>
@@ -6158,15 +6451,7 @@
           <w:sz w:val="24"/>
           <w:szCs w:val="24"/>
         </w:rPr>
-        <w:t xml:space="preserve"> game development project is b</w:t>
-      </w:r>
-      <w:r>
-        <w:rPr>
-          <w:rFonts w:ascii="Times New Roman" w:eastAsia="Times New Roman" w:hAnsi="Times New Roman" w:cs="Times New Roman"/>
-          <w:sz w:val="24"/>
-          <w:szCs w:val="24"/>
-        </w:rPr>
-        <w:t xml:space="preserve">ound by the software development triple constraints: Customer, </w:t>
+        <w:t xml:space="preserve"> game development project is bound by the software development triple constraints: Customer, </w:t>
       </w:r>
       <w:proofErr w:type="gramStart"/>
       <w:r>
@@ -6236,15 +6521,7 @@
           <w:sz w:val="24"/>
           <w:szCs w:val="24"/>
         </w:rPr>
-        <w:t>All creative design ideas and development are bound by the requirements for the project. Despite possessing some degree of design freedom, the sports theme</w:t>
-      </w:r>
-      <w:r>
-        <w:rPr>
-          <w:rFonts w:ascii="Times New Roman" w:eastAsia="Times New Roman" w:hAnsi="Times New Roman" w:cs="Times New Roman"/>
-          <w:sz w:val="24"/>
-          <w:szCs w:val="24"/>
-        </w:rPr>
-        <w:t xml:space="preserve"> and accurate depiction of each sport </w:t>
+        <w:t xml:space="preserve">All creative design ideas and development are bound by the requirements for the project. Despite possessing some degree of design freedom, the sports theme and accurate depiction of each sport </w:t>
       </w:r>
       <w:proofErr w:type="gramStart"/>
       <w:r>
@@ -6332,15 +6609,7 @@
           <w:sz w:val="24"/>
           <w:szCs w:val="24"/>
         </w:rPr>
-        <w:t>The project is bounded by the start and end dates of 8th February 202</w:t>
-      </w:r>
-      <w:r>
-        <w:rPr>
-          <w:rFonts w:ascii="Times New Roman" w:eastAsia="Times New Roman" w:hAnsi="Times New Roman" w:cs="Times New Roman"/>
-          <w:sz w:val="24"/>
-          <w:szCs w:val="24"/>
-        </w:rPr>
-        <w:t>2 to 31st March 2022. All configuration items of the project are expected to be complete and a stable baseline to be released by the deadline of 31st March.</w:t>
+        <w:t>The project is bounded by the start and end dates of 8th February 2022 to 31st March 2022. All configuration items of the project are expected to be complete and a stable baseline to be released by the deadline of 31st March.</w:t>
       </w:r>
     </w:p>
     <w:p>
@@ -6411,15 +6680,7 @@
           <w:sz w:val="24"/>
           <w:szCs w:val="24"/>
         </w:rPr>
-        <w:t xml:space="preserve"> scenario for development, wher</w:t>
-      </w:r>
-      <w:r>
-        <w:rPr>
-          <w:rFonts w:ascii="Times New Roman" w:eastAsia="Times New Roman" w:hAnsi="Times New Roman" w:cs="Times New Roman"/>
-          <w:sz w:val="24"/>
-          <w:szCs w:val="24"/>
-        </w:rPr>
-        <w:t xml:space="preserve">e delays and speedups of components are unnecessary. The project budget was estimated to </w:t>
+        <w:t xml:space="preserve"> scenario for development, where delays and speedups of components are unnecessary. The project budget was estimated to </w:t>
       </w:r>
       <w:proofErr w:type="gramStart"/>
       <w:r>
@@ -6487,7 +6748,7 @@
         </w:rPr>
       </w:pPr>
       <w:bookmarkStart w:id="18" w:name="_jkxykf2ayyrq" w:colFirst="0" w:colLast="0"/>
-      <w:bookmarkStart w:id="19" w:name="_Toc99554389"/>
+      <w:bookmarkStart w:id="19" w:name="_Toc100762551"/>
       <w:bookmarkEnd w:id="18"/>
       <w:r>
         <w:rPr>
@@ -6737,7 +6998,16 @@
           <w:sz w:val="24"/>
           <w:szCs w:val="24"/>
         </w:rPr>
-        <w:t>SportZ_Project_P</w:t>
+        <w:t xml:space="preserve">SportZ_Project_Plan_V1.1&gt;&gt; </w:t>
+      </w:r>
+      <w:r>
+        <w:rPr>
+          <w:rFonts w:ascii="Times New Roman" w:eastAsia="Times New Roman" w:hAnsi="Times New Roman" w:cs="Times New Roman"/>
+          <w:color w:val="16191F"/>
+          <w:sz w:val="24"/>
+          <w:szCs w:val="24"/>
+        </w:rPr>
+        <w:t xml:space="preserve">and </w:t>
       </w:r>
       <w:r>
         <w:rPr>
@@ -6747,25 +7017,6 @@
           <w:sz w:val="24"/>
           <w:szCs w:val="24"/>
         </w:rPr>
-        <w:t xml:space="preserve">lan_V1.1&gt;&gt; </w:t>
-      </w:r>
-      <w:r>
-        <w:rPr>
-          <w:rFonts w:ascii="Times New Roman" w:eastAsia="Times New Roman" w:hAnsi="Times New Roman" w:cs="Times New Roman"/>
-          <w:color w:val="16191F"/>
-          <w:sz w:val="24"/>
-          <w:szCs w:val="24"/>
-        </w:rPr>
-        <w:t xml:space="preserve">and </w:t>
-      </w:r>
-      <w:r>
-        <w:rPr>
-          <w:rFonts w:ascii="Times New Roman" w:eastAsia="Times New Roman" w:hAnsi="Times New Roman" w:cs="Times New Roman"/>
-          <w:b/>
-          <w:color w:val="16191F"/>
-          <w:sz w:val="24"/>
-          <w:szCs w:val="24"/>
-        </w:rPr>
         <w:t>&lt;&lt;</w:t>
       </w:r>
       <w:r>
@@ -6795,7 +7046,7 @@
         <w:lastRenderedPageBreak/>
         <w:t xml:space="preserve">   </w:t>
       </w:r>
-      <w:bookmarkStart w:id="21" w:name="_Toc99554390"/>
+      <w:bookmarkStart w:id="21" w:name="_Toc100762552"/>
       <w:r>
         <w:rPr>
           <w:rFonts w:ascii="Times New Roman" w:eastAsia="Times New Roman" w:hAnsi="Times New Roman" w:cs="Times New Roman"/>
@@ -6822,7 +7073,7 @@
         </w:rPr>
       </w:pPr>
       <w:bookmarkStart w:id="22" w:name="_g6vv3kku5j97" w:colFirst="0" w:colLast="0"/>
-      <w:bookmarkStart w:id="23" w:name="_Toc99554391"/>
+      <w:bookmarkStart w:id="23" w:name="_Toc100762553"/>
       <w:bookmarkEnd w:id="22"/>
       <w:r>
         <w:rPr>
@@ -6834,7 +7085,7 @@
     </w:p>
     <w:p>
       <w:pPr>
-        <w:ind w:left="720"/>
+        <w:ind w:left="720" w:firstLine="720"/>
         <w:jc w:val="both"/>
         <w:rPr>
           <w:rFonts w:ascii="Times New Roman" w:eastAsia="Times New Roman" w:hAnsi="Times New Roman" w:cs="Times New Roman"/>
@@ -6858,15 +7109,7 @@
           <w:sz w:val="24"/>
           <w:szCs w:val="24"/>
         </w:rPr>
-        <w:t xml:space="preserve"> uses the Agile Software Development model, specifically a modified version of the Scrum model. A sprint cycle of 2 weeks is utilized, where an internal releas</w:t>
-      </w:r>
-      <w:r>
-        <w:rPr>
-          <w:rFonts w:ascii="Times New Roman" w:eastAsia="Times New Roman" w:hAnsi="Times New Roman" w:cs="Times New Roman"/>
-          <w:sz w:val="24"/>
-          <w:szCs w:val="24"/>
-        </w:rPr>
-        <w:t xml:space="preserve">e is expected by the end of each sprint cycle. As the game mechanics can be separated to several components and units, each release is expected to provide a </w:t>
+        <w:t xml:space="preserve"> uses the Agile Software Development model, specifically a modified version of the Scrum model. A sprint cycle of 2 weeks is utilized, where an internal release is expected by the end of each sprint cycle. As the game mechanics can be separated to several components and units, each release is expected to provide a </w:t>
       </w:r>
       <w:proofErr w:type="gramStart"/>
       <w:r>
@@ -6884,15 +7127,7 @@
           <w:sz w:val="24"/>
           <w:szCs w:val="24"/>
         </w:rPr>
-        <w:t xml:space="preserve"> of a component to facilitate unit testing during development. Prior to the deadline </w:t>
-      </w:r>
-      <w:r>
-        <w:rPr>
-          <w:rFonts w:ascii="Times New Roman" w:eastAsia="Times New Roman" w:hAnsi="Times New Roman" w:cs="Times New Roman"/>
-          <w:sz w:val="24"/>
-          <w:szCs w:val="24"/>
-        </w:rPr>
-        <w:t>of 31st March, the first baseline of the project is expected to be complete, and the software to be ready for its first external launch.</w:t>
+        <w:t xml:space="preserve"> of a component to facilitate unit testing during development. Prior to the deadline of 31st March, the first baseline of the project is expected to be complete, and the software to be ready for its first external launch.</w:t>
       </w:r>
     </w:p>
     <w:p>
@@ -6905,7 +7140,7 @@
         </w:rPr>
       </w:pPr>
       <w:bookmarkStart w:id="24" w:name="_6g00gvlvorve" w:colFirst="0" w:colLast="0"/>
-      <w:bookmarkStart w:id="25" w:name="_Toc99554392"/>
+      <w:bookmarkStart w:id="25" w:name="_Toc100762554"/>
       <w:bookmarkEnd w:id="24"/>
       <w:r>
         <w:rPr>
@@ -6925,7 +7160,7 @@
         </w:rPr>
       </w:pPr>
       <w:bookmarkStart w:id="26" w:name="_z5p7ml95tm67" w:colFirst="0" w:colLast="0"/>
-      <w:bookmarkStart w:id="27" w:name="_Toc99554393"/>
+      <w:bookmarkStart w:id="27" w:name="_Toc100762555"/>
       <w:bookmarkEnd w:id="26"/>
       <w:r>
         <w:rPr>
@@ -6952,15 +7187,7 @@
           <w:sz w:val="24"/>
           <w:szCs w:val="24"/>
         </w:rPr>
-        <w:t>Using the incremental delivery aspect of the Scrum model, documents and software com</w:t>
-      </w:r>
-      <w:r>
-        <w:rPr>
-          <w:rFonts w:ascii="Times New Roman" w:eastAsia="Times New Roman" w:hAnsi="Times New Roman" w:cs="Times New Roman"/>
-          <w:sz w:val="24"/>
-          <w:szCs w:val="24"/>
-        </w:rPr>
-        <w:t xml:space="preserve">ponents will be released in an incremental manner, with intervals up to 2 weeks (sprint cycle). Future releases are to encapsulate Configuration Items (CIs) from previous </w:t>
+        <w:t xml:space="preserve">Using the incremental delivery aspect of the Scrum model, documents and software components will be released in an incremental manner, with intervals up to 2 weeks (sprint cycle). Future releases are to encapsulate Configuration Items (CIs) from previous </w:t>
       </w:r>
       <w:proofErr w:type="gramStart"/>
       <w:r>
@@ -6978,15 +7205,7 @@
           <w:sz w:val="24"/>
           <w:szCs w:val="24"/>
         </w:rPr>
-        <w:t xml:space="preserve"> will not be included in the release content table unless a new version o</w:t>
-      </w:r>
-      <w:r>
-        <w:rPr>
-          <w:rFonts w:ascii="Times New Roman" w:eastAsia="Times New Roman" w:hAnsi="Times New Roman" w:cs="Times New Roman"/>
-          <w:sz w:val="24"/>
-          <w:szCs w:val="24"/>
-        </w:rPr>
-        <w:t>r revision of the CI is produced. Contents for each release are detailed in the table below.</w:t>
+        <w:t xml:space="preserve"> will not be included in the release content table unless a new version or revision of the CI is produced. Contents for each release are detailed in the table below.</w:t>
       </w:r>
       <w:r>
         <w:rPr>
@@ -7035,16 +7254,7 @@
           <w:sz w:val="24"/>
           <w:szCs w:val="24"/>
         </w:rPr>
-        <w:t xml:space="preserve"> where x = major version, y = minor version and z = patch version, please see se</w:t>
-      </w:r>
-      <w:r>
-        <w:rPr>
-          <w:rFonts w:ascii="Times New Roman" w:eastAsia="Times New Roman" w:hAnsi="Times New Roman" w:cs="Times New Roman"/>
-          <w:i/>
-          <w:sz w:val="24"/>
-          <w:szCs w:val="24"/>
-        </w:rPr>
-        <w:t>ction 3: Configuration Identification in &lt;&lt;SportZ_Configuration_Management_Plan_V1.1&gt;&gt;).</w:t>
+        <w:t xml:space="preserve"> where x = major version, y = minor version and z = patch version, please see section 3: Configuration Identification in &lt;&lt;SportZ_Configuration_Management_Plan_V1.1&gt;&gt;).</w:t>
       </w:r>
     </w:p>
     <w:p>
@@ -8137,13 +8347,7 @@
               <w:rPr>
                 <w:rFonts w:ascii="Times New Roman" w:eastAsia="Times New Roman" w:hAnsi="Times New Roman" w:cs="Times New Roman"/>
               </w:rPr>
-              <w:t>Code: Prototype updated with all features from initial plan and ar</w:t>
-            </w:r>
-            <w:r>
-              <w:rPr>
-                <w:rFonts w:ascii="Times New Roman" w:eastAsia="Times New Roman" w:hAnsi="Times New Roman" w:cs="Times New Roman"/>
-              </w:rPr>
-              <w:t>t assets added. Customer feedback to be obtained from the playtesting of the prototype in this external release.</w:t>
+              <w:t>Code: Prototype updated with all features from initial plan and art assets added. Customer feedback to be obtained from the playtesting of the prototype in this external release.</w:t>
             </w:r>
           </w:p>
         </w:tc>
@@ -8452,13 +8656,7 @@
               <w:rPr>
                 <w:rFonts w:ascii="Times New Roman" w:eastAsia="Times New Roman" w:hAnsi="Times New Roman" w:cs="Times New Roman"/>
               </w:rPr>
-              <w:t xml:space="preserve">Documentation: Added Configuration Management Plan, Change Management Plan, Release Plan and Design </w:t>
-            </w:r>
-            <w:r>
-              <w:rPr>
-                <w:rFonts w:ascii="Times New Roman" w:eastAsia="Times New Roman" w:hAnsi="Times New Roman" w:cs="Times New Roman"/>
-              </w:rPr>
-              <w:t>Report on Software Maintainability. Updated Product Backlog</w:t>
+              <w:t>Documentation: Added Configuration Management Plan, Change Management Plan, Release Plan and Design Report on Software Maintainability. Updated Product Backlog</w:t>
             </w:r>
           </w:p>
           <w:p>
@@ -9037,7 +9235,7 @@
           <w:rFonts w:ascii="Times New Roman" w:eastAsia="Times New Roman" w:hAnsi="Times New Roman" w:cs="Times New Roman"/>
         </w:rPr>
       </w:pPr>
-      <w:bookmarkStart w:id="29" w:name="_Toc99554394"/>
+      <w:bookmarkStart w:id="29" w:name="_Toc100762556"/>
       <w:r>
         <w:rPr>
           <w:rFonts w:ascii="Times New Roman" w:eastAsia="Times New Roman" w:hAnsi="Times New Roman" w:cs="Times New Roman"/>
@@ -9063,15 +9261,7 @@
           <w:sz w:val="24"/>
           <w:szCs w:val="24"/>
         </w:rPr>
-        <w:t>Prior to the external release date of 31st March 2022, there is expected to be 4 internal releases to track the development progress and adherence to customer requirements. Fe</w:t>
-      </w:r>
-      <w:r>
-        <w:rPr>
-          <w:rFonts w:ascii="Times New Roman" w:eastAsia="Times New Roman" w:hAnsi="Times New Roman" w:cs="Times New Roman"/>
-          <w:sz w:val="24"/>
-          <w:szCs w:val="24"/>
-        </w:rPr>
-        <w:t xml:space="preserve">edback is also obtained from the customer from the 2nd internal release onwards, as a playable prototype will be ready on the 2nd internal release. </w:t>
+        <w:t xml:space="preserve">Prior to the external release date of 31st March 2022, there is expected to be 4 internal releases to track the development progress and adherence to customer requirements. Feedback is also obtained from the customer from the 2nd internal release onwards, as a playable prototype will be ready on the 2nd internal release. </w:t>
       </w:r>
     </w:p>
     <w:p>
@@ -9119,15 +9309,7 @@
           <w:sz w:val="24"/>
           <w:szCs w:val="24"/>
         </w:rPr>
-        <w:t xml:space="preserve"> will be on 31st March 2022. The first month following the release wil</w:t>
-      </w:r>
-      <w:r>
-        <w:rPr>
-          <w:rFonts w:ascii="Times New Roman" w:eastAsia="Times New Roman" w:hAnsi="Times New Roman" w:cs="Times New Roman"/>
-          <w:sz w:val="24"/>
-          <w:szCs w:val="24"/>
-        </w:rPr>
-        <w:t xml:space="preserve">l be used to document any errors or bugs reported by our end users as well as gathering feedback after the release. </w:t>
+        <w:t xml:space="preserve"> will be on 31st March 2022. The first month following the release will be used to document any errors or bugs reported by our end users as well as gathering feedback after the release. </w:t>
       </w:r>
     </w:p>
     <w:p>
@@ -9173,15 +9355,7 @@
           <w:sz w:val="24"/>
           <w:szCs w:val="24"/>
         </w:rPr>
-        <w:t xml:space="preserve"> gameplay on 31st April 2022, We expect to infuse a month’s worth of time into these tasks and release the secon</w:t>
-      </w:r>
-      <w:r>
-        <w:rPr>
-          <w:rFonts w:ascii="Times New Roman" w:eastAsia="Times New Roman" w:hAnsi="Times New Roman" w:cs="Times New Roman"/>
-          <w:sz w:val="24"/>
-          <w:szCs w:val="24"/>
-        </w:rPr>
-        <w:t xml:space="preserve">d version of </w:t>
+        <w:t xml:space="preserve"> gameplay on 31st April 2022, We expect to infuse a month’s worth of time into these tasks and release the second version of </w:t>
       </w:r>
       <w:proofErr w:type="spellStart"/>
       <w:r>
@@ -9790,7 +9964,7 @@
           <w:rFonts w:ascii="Times New Roman" w:eastAsia="Times New Roman" w:hAnsi="Times New Roman" w:cs="Times New Roman"/>
         </w:rPr>
       </w:pPr>
-      <w:bookmarkStart w:id="31" w:name="_Toc99554395"/>
+      <w:bookmarkStart w:id="31" w:name="_Toc100762557"/>
       <w:r>
         <w:rPr>
           <w:rFonts w:ascii="Times New Roman" w:eastAsia="Times New Roman" w:hAnsi="Times New Roman" w:cs="Times New Roman"/>
@@ -9816,15 +9990,7 @@
           <w:sz w:val="24"/>
           <w:szCs w:val="24"/>
         </w:rPr>
-        <w:t>For the first release, the release impact is not significant as it is a new release with new components involved. The main goal of the initial release will be to gather as much feedback as possible from users. This can ensure that the application will fulf</w:t>
-      </w:r>
-      <w:r>
-        <w:rPr>
-          <w:rFonts w:ascii="Times New Roman" w:eastAsia="Times New Roman" w:hAnsi="Times New Roman" w:cs="Times New Roman"/>
-          <w:sz w:val="24"/>
-          <w:szCs w:val="24"/>
-        </w:rPr>
-        <w:t>ill the user requirements in future releases.</w:t>
+        <w:t>For the first release, the release impact is not significant as it is a new release with new components involved. The main goal of the initial release will be to gather as much feedback as possible from users. This can ensure that the application will fulfill the user requirements in future releases.</w:t>
       </w:r>
     </w:p>
     <w:p>
@@ -9877,7 +10043,7 @@
         </w:rPr>
       </w:pPr>
       <w:bookmarkStart w:id="32" w:name="_m17r0rfbo8q4" w:colFirst="0" w:colLast="0"/>
-      <w:bookmarkStart w:id="33" w:name="_Toc99554396"/>
+      <w:bookmarkStart w:id="33" w:name="_Toc100762558"/>
       <w:bookmarkEnd w:id="32"/>
       <w:r>
         <w:rPr>
@@ -9919,15 +10085,7 @@
           <w:sz w:val="24"/>
           <w:szCs w:val="24"/>
         </w:rPr>
-        <w:t xml:space="preserve"> engagement n</w:t>
-      </w:r>
-      <w:r>
-        <w:rPr>
-          <w:rFonts w:ascii="Times New Roman" w:eastAsia="Times New Roman" w:hAnsi="Times New Roman" w:cs="Times New Roman"/>
-          <w:sz w:val="24"/>
-          <w:szCs w:val="24"/>
-        </w:rPr>
-        <w:t xml:space="preserve">otifications must be nuanced. Therefore, the notification sent out to </w:t>
+        <w:t xml:space="preserve"> engagement notifications must be nuanced. Therefore, the notification sent out to </w:t>
       </w:r>
       <w:proofErr w:type="spellStart"/>
       <w:r>
@@ -9969,14 +10127,7 @@
           <w:rFonts w:ascii="Times New Roman" w:eastAsia="Times New Roman" w:hAnsi="Times New Roman" w:cs="Times New Roman"/>
           <w:b/>
         </w:rPr>
-        <w:t>T</w:t>
-      </w:r>
-      <w:r>
-        <w:rPr>
-          <w:rFonts w:ascii="Times New Roman" w:eastAsia="Times New Roman" w:hAnsi="Times New Roman" w:cs="Times New Roman"/>
-          <w:b/>
-        </w:rPr>
-        <w:t>able 4: Release Notification</w:t>
+        <w:t>Table 4: Release Notification</w:t>
       </w:r>
     </w:p>
     <w:tbl>
@@ -10456,13 +10607,7 @@
               <w:rPr>
                 <w:rFonts w:ascii="Times New Roman" w:eastAsia="Times New Roman" w:hAnsi="Times New Roman" w:cs="Times New Roman"/>
               </w:rPr>
-              <w:t>Addition of new features, fixing bugs/errors (</w:t>
-            </w:r>
-            <w:r>
-              <w:rPr>
-                <w:rFonts w:ascii="Times New Roman" w:eastAsia="Times New Roman" w:hAnsi="Times New Roman" w:cs="Times New Roman"/>
-              </w:rPr>
-              <w:t>Technical message), and improvement of existing features.</w:t>
+              <w:t>Addition of new features, fixing bugs/errors (Technical message), and improvement of existing features.</w:t>
             </w:r>
           </w:p>
         </w:tc>
@@ -11941,31 +12086,31 @@
       </w:rPr>
     </w:lvl>
   </w:abstractNum>
-  <w:num w:numId="1">
+  <w:num w:numId="1" w16cid:durableId="1639336590">
     <w:abstractNumId w:val="0"/>
   </w:num>
-  <w:num w:numId="2">
+  <w:num w:numId="2" w16cid:durableId="873927478">
     <w:abstractNumId w:val="5"/>
   </w:num>
-  <w:num w:numId="3">
+  <w:num w:numId="3" w16cid:durableId="1623419290">
     <w:abstractNumId w:val="4"/>
   </w:num>
-  <w:num w:numId="4">
+  <w:num w:numId="4" w16cid:durableId="671638430">
     <w:abstractNumId w:val="7"/>
   </w:num>
-  <w:num w:numId="5">
+  <w:num w:numId="5" w16cid:durableId="2120683579">
     <w:abstractNumId w:val="1"/>
   </w:num>
-  <w:num w:numId="6">
+  <w:num w:numId="6" w16cid:durableId="1429695545">
     <w:abstractNumId w:val="6"/>
   </w:num>
-  <w:num w:numId="7">
+  <w:num w:numId="7" w16cid:durableId="1272208294">
     <w:abstractNumId w:val="2"/>
   </w:num>
-  <w:num w:numId="8">
+  <w:num w:numId="8" w16cid:durableId="1833567404">
     <w:abstractNumId w:val="8"/>
   </w:num>
-  <w:num w:numId="9">
+  <w:num w:numId="9" w16cid:durableId="302658065">
     <w:abstractNumId w:val="3"/>
   </w:num>
 </w:numbering>
@@ -12674,6 +12819,26 @@
       </w:tblBorders>
     </w:tblPr>
   </w:style>
+  <w:style w:type="paragraph" w:styleId="TOCHeading">
+    <w:name w:val="TOC Heading"/>
+    <w:basedOn w:val="Heading1"/>
+    <w:next w:val="Normal"/>
+    <w:uiPriority w:val="39"/>
+    <w:unhideWhenUsed/>
+    <w:qFormat/>
+    <w:rsid w:val="00C34325"/>
+    <w:pPr>
+      <w:spacing w:before="240" w:after="0" w:line="259" w:lineRule="auto"/>
+      <w:outlineLvl w:val="9"/>
+    </w:pPr>
+    <w:rPr>
+      <w:rFonts w:asciiTheme="majorHAnsi" w:eastAsiaTheme="majorEastAsia" w:hAnsiTheme="majorHAnsi" w:cstheme="majorBidi"/>
+      <w:color w:val="365F91" w:themeColor="accent1" w:themeShade="BF"/>
+      <w:sz w:val="32"/>
+      <w:szCs w:val="32"/>
+      <w:lang w:val="en-US" w:eastAsia="en-US"/>
+    </w:rPr>
+  </w:style>
 </w:styles>
 </file>
 
@@ -12995,4 +13160,16 @@
   </a:objectDefaults>
   <a:extraClrSchemeLst/>
 </a:theme>
+</file>
+
+<file path=customXml/item1.xml><?xml version="1.0" encoding="utf-8"?>
+<b:Sources xmlns:b="http://schemas.openxmlformats.org/officeDocument/2006/bibliography" xmlns="http://schemas.openxmlformats.org/officeDocument/2006/bibliography" SelectedStyle="\APASixthEditionOfficeOnline.xsl" StyleName="APA" Version="6"/>
+</file>
+
+<file path=customXml/itemProps1.xml><?xml version="1.0" encoding="utf-8"?>
+<ds:datastoreItem xmlns:ds="http://schemas.openxmlformats.org/officeDocument/2006/customXml" ds:itemID="{64B5172F-377F-491C-B023-D534A1625FB3}">
+  <ds:schemaRefs>
+    <ds:schemaRef ds:uri="http://schemas.openxmlformats.org/officeDocument/2006/bibliography"/>
+  </ds:schemaRefs>
+</ds:datastoreItem>
 </file>
</xml_diff>